<commit_message>
updated the docx again
</commit_message>
<xml_diff>
--- a/Documentations/Summary/Vizsgaremek_Dokumentacio.docx
+++ b/Documentations/Summary/Vizsgaremek_Dokumentacio.docx
@@ -1457,110 +1457,63 @@
           <w:r>
             <w:fldChar w:fldCharType="separate"/>
           </w:r>
-          <w:bookmarkStart w:id="0" w:name="_GoBack"/>
-          <w:bookmarkEnd w:id="0"/>
-          <w:r>
-            <w:rPr>
-              <w:rStyle w:val="Hiperhivatkozs"/>
-              <w:noProof/>
-            </w:rPr>
-            <w:fldChar w:fldCharType="begin"/>
-          </w:r>
-          <w:r>
-            <w:rPr>
-              <w:rStyle w:val="Hiperhivatkozs"/>
-              <w:noProof/>
-            </w:rPr>
-            <w:instrText xml:space="preserve"> </w:instrText>
-          </w:r>
-          <w:r>
-            <w:rPr>
-              <w:noProof/>
-            </w:rPr>
-            <w:instrText>HYPERLINK \l "_Toc189052311"</w:instrText>
-          </w:r>
-          <w:r>
-            <w:rPr>
-              <w:rStyle w:val="Hiperhivatkozs"/>
-              <w:noProof/>
-            </w:rPr>
-            <w:instrText xml:space="preserve"> </w:instrText>
-          </w:r>
-          <w:r>
-            <w:rPr>
-              <w:rStyle w:val="Hiperhivatkozs"/>
-              <w:noProof/>
-            </w:rPr>
-          </w:r>
-          <w:r>
-            <w:rPr>
-              <w:rStyle w:val="Hiperhivatkozs"/>
-              <w:noProof/>
-            </w:rPr>
-            <w:fldChar w:fldCharType="separate"/>
-          </w:r>
-          <w:r>
-            <w:rPr>
-              <w:rStyle w:val="Hiperhivatkozs"/>
-              <w:noProof/>
-            </w:rPr>
-            <w:t>Feladat kitalálása és első verziós topológia összeállítása</w:t>
-          </w:r>
-          <w:r>
-            <w:rPr>
-              <w:noProof/>
-              <w:webHidden/>
-            </w:rPr>
-            <w:tab/>
-          </w:r>
-          <w:r>
-            <w:rPr>
-              <w:noProof/>
-              <w:webHidden/>
-            </w:rPr>
-            <w:fldChar w:fldCharType="begin"/>
-          </w:r>
-          <w:r>
-            <w:rPr>
-              <w:noProof/>
-              <w:webHidden/>
-            </w:rPr>
-            <w:instrText xml:space="preserve"> PAGEREF _Toc189052311 \h </w:instrText>
-          </w:r>
-          <w:r>
-            <w:rPr>
-              <w:noProof/>
-              <w:webHidden/>
-            </w:rPr>
-          </w:r>
-          <w:r>
-            <w:rPr>
-              <w:noProof/>
-              <w:webHidden/>
-            </w:rPr>
-            <w:fldChar w:fldCharType="separate"/>
-          </w:r>
-          <w:r>
-            <w:rPr>
-              <w:noProof/>
-              <w:webHidden/>
-            </w:rPr>
-            <w:t>- 3 -</w:t>
-          </w:r>
-          <w:r>
-            <w:rPr>
-              <w:noProof/>
-              <w:webHidden/>
-            </w:rPr>
-            <w:fldChar w:fldCharType="end"/>
-          </w:r>
-          <w:r>
-            <w:rPr>
-              <w:rStyle w:val="Hiperhivatkozs"/>
-              <w:noProof/>
-            </w:rPr>
-            <w:fldChar w:fldCharType="end"/>
-          </w:r>
+          <w:hyperlink w:anchor="_Toc189052311" w:history="1">
+            <w:r>
+              <w:rPr>
+                <w:rStyle w:val="Hiperhivatkozs"/>
+                <w:noProof/>
+              </w:rPr>
+              <w:t>Feladat kitalálása és első verziós topológia összeállítása</w:t>
+            </w:r>
+            <w:r>
+              <w:rPr>
+                <w:noProof/>
+                <w:webHidden/>
+              </w:rPr>
+              <w:tab/>
+            </w:r>
+            <w:r>
+              <w:rPr>
+                <w:noProof/>
+                <w:webHidden/>
+              </w:rPr>
+              <w:fldChar w:fldCharType="begin"/>
+            </w:r>
+            <w:r>
+              <w:rPr>
+                <w:noProof/>
+                <w:webHidden/>
+              </w:rPr>
+              <w:instrText xml:space="preserve"> PAGEREF _Toc189052311 \h </w:instrText>
+            </w:r>
+            <w:r>
+              <w:rPr>
+                <w:noProof/>
+                <w:webHidden/>
+              </w:rPr>
+            </w:r>
+            <w:r>
+              <w:rPr>
+                <w:noProof/>
+                <w:webHidden/>
+              </w:rPr>
+              <w:fldChar w:fldCharType="separate"/>
+            </w:r>
+            <w:r>
+              <w:rPr>
+                <w:noProof/>
+                <w:webHidden/>
+              </w:rPr>
+              <w:t>- 3 -</w:t>
+            </w:r>
+            <w:r>
+              <w:rPr>
+                <w:noProof/>
+                <w:webHidden/>
+              </w:rPr>
+              <w:fldChar w:fldCharType="end"/>
+            </w:r>
+          </w:hyperlink>
         </w:p>
         <w:p>
           <w:pPr>
@@ -4851,12 +4804,12 @@
           <w:bottom w:val="single" w:sz="12" w:space="1" w:color="auto"/>
         </w:pBdr>
       </w:pPr>
-      <w:bookmarkStart w:id="1" w:name="_Toc189052311"/>
+      <w:bookmarkStart w:id="0" w:name="_Toc189052311"/>
       <w:r>
         <w:lastRenderedPageBreak/>
         <w:t>Feladat kitalálása és első verziós topológia összeállítása</w:t>
       </w:r>
-      <w:bookmarkEnd w:id="1"/>
+      <w:bookmarkEnd w:id="0"/>
       <w:r>
         <w:t> </w:t>
       </w:r>
@@ -5119,6 +5072,1393 @@
       <w:r>
         <w:t xml:space="preserve"> célja, hogy a technológiai újításokat és hagyományos szivarkészítési módszereit egyaránt fenntartsa, hozzájárulva ezzel a kubai szivarok globális hírnevének megőrzéséhez és terjesztéséhez.</w:t>
       </w:r>
+      <w:r>
+        <w:br/>
+      </w:r>
+    </w:p>
+    <w:bookmarkStart w:id="1" w:name="_MON_1799665196"/>
+    <w:bookmarkEnd w:id="1"/>
+    <w:p>
+      <w:pPr>
+        <w:pStyle w:val="Kpalrs"/>
+      </w:pPr>
+      <w:r>
+        <w:rPr>
+          <w:sz w:val="12"/>
+        </w:rPr>
+        <w:object w:dxaOrig="1537" w:dyaOrig="994">
+          <v:shapetype id="_x0000_t75" coordsize="21600,21600" o:spt="75" o:preferrelative="t" path="m@4@5l@4@11@9@11@9@5xe" filled="f" stroked="f">
+            <v:stroke joinstyle="miter"/>
+            <v:formulas>
+              <v:f eqn="if lineDrawn pixelLineWidth 0"/>
+              <v:f eqn="sum @0 1 0"/>
+              <v:f eqn="sum 0 0 @1"/>
+              <v:f eqn="prod @2 1 2"/>
+              <v:f eqn="prod @3 21600 pixelWidth"/>
+              <v:f eqn="prod @3 21600 pixelHeight"/>
+              <v:f eqn="sum @0 0 1"/>
+              <v:f eqn="prod @6 1 2"/>
+              <v:f eqn="prod @7 21600 pixelWidth"/>
+              <v:f eqn="sum @8 21600 0"/>
+              <v:f eqn="prod @7 21600 pixelHeight"/>
+              <v:f eqn="sum @10 21600 0"/>
+            </v:formulas>
+            <v:path o:extrusionok="f" gradientshapeok="t" o:connecttype="rect"/>
+            <o:lock v:ext="edit" aspectratio="t"/>
+          </v:shapetype>
+          <v:shape id="_x0000_i1040" type="#_x0000_t75" style="width:76.5pt;height:49.5pt" o:ole="">
+            <v:imagedata r:id="rId10" o:title=""/>
+          </v:shape>
+          <o:OLEObject Type="Embed" ProgID="Word.Document.12" ShapeID="_x0000_i1040" DrawAspect="Icon" ObjectID="_1799665563" r:id="rId11">
+            <o:FieldCodes>\s</o:FieldCodes>
+          </o:OLEObject>
+        </w:object>
+      </w:r>
+      <w:r>
+        <w:br w:type="page"/>
+      </w:r>
+    </w:p>
+    <w:p>
+      <w:pPr>
+        <w:pBdr>
+          <w:bottom w:val="single" w:sz="12" w:space="1" w:color="auto"/>
+        </w:pBdr>
+      </w:pPr>
+    </w:p>
+    <w:p>
+      <w:pPr>
+        <w:pStyle w:val="Cm"/>
+        <w:jc w:val="center"/>
+        <w:rPr>
+          <w:sz w:val="48"/>
+        </w:rPr>
+      </w:pPr>
+      <w:r>
+        <w:rPr>
+          <w:sz w:val="48"/>
+        </w:rPr>
+        <w:t>Vizsgaremek</w:t>
+      </w:r>
+    </w:p>
+    <w:p>
+      <w:pPr>
+        <w:rPr>
+          <w:sz w:val="28"/>
+        </w:rPr>
+      </w:pPr>
+    </w:p>
+    <w:p>
+      <w:pPr>
+        <w:rPr>
+          <w:sz w:val="28"/>
+        </w:rPr>
+      </w:pPr>
+      <w:r>
+        <w:rPr>
+          <w:sz w:val="28"/>
+        </w:rPr>
+        <w:t xml:space="preserve">Téma: </w:t>
+      </w:r>
+      <w:r>
+        <w:rPr>
+          <w:sz w:val="28"/>
+        </w:rPr>
+        <w:tab/>
+        <w:t>Kézműves szivar cég kávézóval</w:t>
+      </w:r>
+    </w:p>
+    <w:p>
+      <w:pPr>
+        <w:rPr>
+          <w:sz w:val="28"/>
+        </w:rPr>
+      </w:pPr>
+      <w:r>
+        <w:rPr>
+          <w:sz w:val="28"/>
+        </w:rPr>
+        <w:t xml:space="preserve">Név: </w:t>
+      </w:r>
+      <w:r>
+        <w:rPr>
+          <w:sz w:val="28"/>
+        </w:rPr>
+        <w:tab/>
+      </w:r>
+      <w:proofErr w:type="spellStart"/>
+      <w:r>
+        <w:rPr>
+          <w:sz w:val="28"/>
+        </w:rPr>
+        <w:t>Aromas</w:t>
+      </w:r>
+      <w:proofErr w:type="spellEnd"/>
+      <w:r>
+        <w:rPr>
+          <w:sz w:val="28"/>
+        </w:rPr>
+        <w:t xml:space="preserve"> </w:t>
+      </w:r>
+      <w:proofErr w:type="spellStart"/>
+      <w:r>
+        <w:rPr>
+          <w:sz w:val="28"/>
+        </w:rPr>
+        <w:t>Cubanos</w:t>
+      </w:r>
+      <w:proofErr w:type="spellEnd"/>
+      <w:r>
+        <w:rPr>
+          <w:sz w:val="28"/>
+        </w:rPr>
+        <w:t xml:space="preserve"> (Kubai Ízek)</w:t>
+      </w:r>
+    </w:p>
+    <w:p>
+      <w:pPr>
+        <w:rPr>
+          <w:sz w:val="28"/>
+        </w:rPr>
+      </w:pPr>
+      <w:r>
+        <w:rPr>
+          <w:sz w:val="28"/>
+        </w:rPr>
+        <w:t xml:space="preserve">Helyszín: </w:t>
+      </w:r>
+      <w:r>
+        <w:rPr>
+          <w:sz w:val="28"/>
+        </w:rPr>
+        <w:tab/>
+        <w:t>Kuba</w:t>
+      </w:r>
+    </w:p>
+    <w:p>
+      <w:pPr>
+        <w:rPr>
+          <w:sz w:val="28"/>
+        </w:rPr>
+      </w:pPr>
+      <w:r>
+        <w:rPr>
+          <w:sz w:val="28"/>
+        </w:rPr>
+        <w:t>Épületek: Gyártó ház és Raktár, Fejlesztési részleg (Labor), Vezetői/Hálózati Központ, Kávézó</w:t>
+      </w:r>
+    </w:p>
+    <w:p>
+      <w:pPr>
+        <w:rPr>
+          <w:sz w:val="28"/>
+        </w:rPr>
+      </w:pPr>
+    </w:p>
+    <w:p>
+      <w:pPr>
+        <w:rPr>
+          <w:color w:val="2F5496" w:themeColor="accent1" w:themeShade="BF"/>
+          <w:szCs w:val="32"/>
+        </w:rPr>
+      </w:pPr>
+      <w:r>
+        <w:rPr>
+          <w:color w:val="2F5496" w:themeColor="accent1" w:themeShade="BF"/>
+          <w:szCs w:val="32"/>
+        </w:rPr>
+        <w:t>Gyártó ház és Raktár</w:t>
+      </w:r>
+    </w:p>
+    <w:p>
+      <w:pPr>
+        <w:rPr>
+          <w:sz w:val="28"/>
+        </w:rPr>
+      </w:pPr>
+      <w:r>
+        <w:rPr>
+          <w:sz w:val="28"/>
+        </w:rPr>
+        <w:t>Szervezeti egységek:</w:t>
+      </w:r>
+      <w:r>
+        <w:rPr>
+          <w:sz w:val="28"/>
+        </w:rPr>
+        <w:tab/>
+        <w:t>Dolgozók</w:t>
+      </w:r>
+      <w:r>
+        <w:rPr>
+          <w:sz w:val="28"/>
+        </w:rPr>
+        <w:tab/>
+      </w:r>
+      <w:r>
+        <w:rPr>
+          <w:sz w:val="28"/>
+        </w:rPr>
+        <w:tab/>
+      </w:r>
+      <w:r>
+        <w:rPr>
+          <w:sz w:val="28"/>
+        </w:rPr>
+        <w:tab/>
+      </w:r>
+      <w:r>
+        <w:rPr>
+          <w:sz w:val="28"/>
+        </w:rPr>
+        <w:tab/>
+        <w:t>50 fő</w:t>
+      </w:r>
+    </w:p>
+    <w:p>
+      <w:pPr>
+        <w:rPr>
+          <w:sz w:val="28"/>
+        </w:rPr>
+      </w:pPr>
+      <w:r>
+        <w:rPr>
+          <w:sz w:val="28"/>
+        </w:rPr>
+        <w:tab/>
+      </w:r>
+      <w:r>
+        <w:rPr>
+          <w:sz w:val="28"/>
+        </w:rPr>
+        <w:tab/>
+      </w:r>
+      <w:r>
+        <w:rPr>
+          <w:sz w:val="28"/>
+        </w:rPr>
+        <w:tab/>
+      </w:r>
+      <w:r>
+        <w:rPr>
+          <w:sz w:val="28"/>
+        </w:rPr>
+        <w:tab/>
+      </w:r>
+      <w:proofErr w:type="spellStart"/>
+      <w:r>
+        <w:rPr>
+          <w:sz w:val="28"/>
+        </w:rPr>
+        <w:t>Security</w:t>
+      </w:r>
+      <w:proofErr w:type="spellEnd"/>
+      <w:r>
+        <w:rPr>
+          <w:sz w:val="28"/>
+        </w:rPr>
+        <w:tab/>
+      </w:r>
+      <w:r>
+        <w:rPr>
+          <w:sz w:val="28"/>
+        </w:rPr>
+        <w:tab/>
+      </w:r>
+      <w:r>
+        <w:rPr>
+          <w:sz w:val="28"/>
+        </w:rPr>
+        <w:tab/>
+      </w:r>
+      <w:r>
+        <w:rPr>
+          <w:sz w:val="28"/>
+        </w:rPr>
+        <w:tab/>
+        <w:t>2 fő</w:t>
+      </w:r>
+    </w:p>
+    <w:p>
+      <w:pPr>
+        <w:rPr>
+          <w:sz w:val="28"/>
+        </w:rPr>
+      </w:pPr>
+      <w:r>
+        <w:rPr>
+          <w:sz w:val="28"/>
+        </w:rPr>
+        <w:tab/>
+      </w:r>
+      <w:r>
+        <w:rPr>
+          <w:sz w:val="28"/>
+        </w:rPr>
+        <w:tab/>
+      </w:r>
+      <w:r>
+        <w:rPr>
+          <w:sz w:val="28"/>
+        </w:rPr>
+        <w:tab/>
+      </w:r>
+      <w:r>
+        <w:rPr>
+          <w:sz w:val="28"/>
+        </w:rPr>
+        <w:tab/>
+        <w:t>Vezetés</w:t>
+      </w:r>
+      <w:r>
+        <w:rPr>
+          <w:sz w:val="28"/>
+        </w:rPr>
+        <w:tab/>
+      </w:r>
+      <w:r>
+        <w:rPr>
+          <w:sz w:val="28"/>
+        </w:rPr>
+        <w:tab/>
+      </w:r>
+      <w:r>
+        <w:rPr>
+          <w:sz w:val="28"/>
+        </w:rPr>
+        <w:tab/>
+      </w:r>
+      <w:r>
+        <w:rPr>
+          <w:sz w:val="28"/>
+        </w:rPr>
+        <w:tab/>
+        <w:t>1 fő</w:t>
+      </w:r>
+    </w:p>
+    <w:p>
+      <w:pPr>
+        <w:rPr>
+          <w:sz w:val="28"/>
+        </w:rPr>
+      </w:pPr>
+      <w:r>
+        <w:rPr>
+          <w:sz w:val="28"/>
+        </w:rPr>
+        <w:tab/>
+      </w:r>
+      <w:r>
+        <w:rPr>
+          <w:sz w:val="28"/>
+        </w:rPr>
+        <w:tab/>
+      </w:r>
+      <w:r>
+        <w:rPr>
+          <w:sz w:val="28"/>
+        </w:rPr>
+        <w:tab/>
+      </w:r>
+      <w:r>
+        <w:rPr>
+          <w:sz w:val="28"/>
+        </w:rPr>
+        <w:tab/>
+      </w:r>
+      <w:r>
+        <w:rPr>
+          <w:color w:val="D9D9D9" w:themeColor="background1" w:themeShade="D9"/>
+          <w:sz w:val="28"/>
+        </w:rPr>
+        <w:t>Rendszergazda</w:t>
+      </w:r>
+      <w:r>
+        <w:rPr>
+          <w:color w:val="D9D9D9" w:themeColor="background1" w:themeShade="D9"/>
+          <w:sz w:val="28"/>
+        </w:rPr>
+        <w:tab/>
+      </w:r>
+      <w:r>
+        <w:rPr>
+          <w:color w:val="D9D9D9" w:themeColor="background1" w:themeShade="D9"/>
+          <w:sz w:val="28"/>
+        </w:rPr>
+        <w:tab/>
+        <w:t>2 fő</w:t>
+      </w:r>
+    </w:p>
+    <w:p>
+      <w:pPr>
+        <w:rPr>
+          <w:sz w:val="28"/>
+        </w:rPr>
+      </w:pPr>
+      <w:r>
+        <w:rPr>
+          <w:sz w:val="28"/>
+        </w:rPr>
+        <w:t>Eszközök:</w:t>
+      </w:r>
+      <w:r>
+        <w:rPr>
+          <w:sz w:val="28"/>
+        </w:rPr>
+        <w:tab/>
+        <w:t xml:space="preserve"> WiFi, </w:t>
+      </w:r>
+      <w:proofErr w:type="spellStart"/>
+      <w:r>
+        <w:rPr>
+          <w:color w:val="7F7F7F" w:themeColor="text1" w:themeTint="80"/>
+          <w:sz w:val="28"/>
+        </w:rPr>
+        <w:t>VoIP</w:t>
+      </w:r>
+      <w:proofErr w:type="spellEnd"/>
+      <w:r>
+        <w:rPr>
+          <w:color w:val="7F7F7F" w:themeColor="text1" w:themeTint="80"/>
+          <w:sz w:val="28"/>
+        </w:rPr>
+        <w:t xml:space="preserve"> (labor és vezetők felé)</w:t>
+      </w:r>
+      <w:r>
+        <w:rPr>
+          <w:sz w:val="28"/>
+        </w:rPr>
+        <w:t>, iroda (</w:t>
+      </w:r>
+      <w:proofErr w:type="spellStart"/>
+      <w:r>
+        <w:rPr>
+          <w:sz w:val="28"/>
+        </w:rPr>
+        <w:t>mngmnt</w:t>
+      </w:r>
+      <w:proofErr w:type="spellEnd"/>
+      <w:r>
+        <w:rPr>
+          <w:sz w:val="28"/>
+        </w:rPr>
+        <w:t>), ACL</w:t>
+      </w:r>
+      <w:r>
+        <w:rPr>
+          <w:sz w:val="28"/>
+        </w:rPr>
+        <w:br/>
+        <w:t>(2db)</w:t>
+      </w:r>
+    </w:p>
+    <w:p>
+      <w:pPr>
+        <w:rPr>
+          <w:sz w:val="28"/>
+        </w:rPr>
+      </w:pPr>
+    </w:p>
+    <w:p>
+      <w:pPr>
+        <w:rPr>
+          <w:color w:val="2F5496" w:themeColor="accent1" w:themeShade="BF"/>
+          <w:szCs w:val="32"/>
+        </w:rPr>
+      </w:pPr>
+      <w:r>
+        <w:rPr>
+          <w:color w:val="2F5496" w:themeColor="accent1" w:themeShade="BF"/>
+          <w:szCs w:val="32"/>
+        </w:rPr>
+        <w:t>Fejlesztési részleg</w:t>
+      </w:r>
+    </w:p>
+    <w:p>
+      <w:pPr>
+        <w:rPr>
+          <w:sz w:val="28"/>
+        </w:rPr>
+      </w:pPr>
+      <w:r>
+        <w:rPr>
+          <w:sz w:val="28"/>
+        </w:rPr>
+        <w:t>Szervezeti egységek:</w:t>
+      </w:r>
+      <w:r>
+        <w:rPr>
+          <w:sz w:val="28"/>
+        </w:rPr>
+        <w:tab/>
+        <w:t>Dolgozók</w:t>
+      </w:r>
+      <w:r>
+        <w:rPr>
+          <w:sz w:val="28"/>
+        </w:rPr>
+        <w:tab/>
+      </w:r>
+      <w:r>
+        <w:rPr>
+          <w:sz w:val="28"/>
+        </w:rPr>
+        <w:tab/>
+      </w:r>
+      <w:r>
+        <w:rPr>
+          <w:sz w:val="28"/>
+        </w:rPr>
+        <w:tab/>
+      </w:r>
+      <w:r>
+        <w:rPr>
+          <w:sz w:val="28"/>
+        </w:rPr>
+        <w:tab/>
+        <w:t>20 fő</w:t>
+      </w:r>
+    </w:p>
+    <w:p>
+      <w:pPr>
+        <w:rPr>
+          <w:sz w:val="28"/>
+        </w:rPr>
+      </w:pPr>
+      <w:r>
+        <w:rPr>
+          <w:sz w:val="28"/>
+        </w:rPr>
+        <w:tab/>
+      </w:r>
+      <w:r>
+        <w:rPr>
+          <w:sz w:val="28"/>
+        </w:rPr>
+        <w:tab/>
+      </w:r>
+      <w:r>
+        <w:rPr>
+          <w:sz w:val="28"/>
+        </w:rPr>
+        <w:tab/>
+      </w:r>
+      <w:r>
+        <w:rPr>
+          <w:sz w:val="28"/>
+        </w:rPr>
+        <w:tab/>
+      </w:r>
+      <w:proofErr w:type="spellStart"/>
+      <w:r>
+        <w:rPr>
+          <w:sz w:val="28"/>
+        </w:rPr>
+        <w:t>Security</w:t>
+      </w:r>
+      <w:proofErr w:type="spellEnd"/>
+      <w:r>
+        <w:rPr>
+          <w:sz w:val="28"/>
+        </w:rPr>
+        <w:tab/>
+      </w:r>
+      <w:r>
+        <w:rPr>
+          <w:sz w:val="28"/>
+        </w:rPr>
+        <w:tab/>
+      </w:r>
+      <w:r>
+        <w:rPr>
+          <w:sz w:val="28"/>
+        </w:rPr>
+        <w:tab/>
+      </w:r>
+      <w:r>
+        <w:rPr>
+          <w:sz w:val="28"/>
+        </w:rPr>
+        <w:tab/>
+        <w:t>2 fő</w:t>
+      </w:r>
+    </w:p>
+    <w:p>
+      <w:pPr>
+        <w:rPr>
+          <w:sz w:val="28"/>
+        </w:rPr>
+      </w:pPr>
+      <w:r>
+        <w:rPr>
+          <w:sz w:val="28"/>
+        </w:rPr>
+        <w:tab/>
+      </w:r>
+      <w:r>
+        <w:rPr>
+          <w:sz w:val="28"/>
+        </w:rPr>
+        <w:tab/>
+      </w:r>
+      <w:r>
+        <w:rPr>
+          <w:sz w:val="28"/>
+        </w:rPr>
+        <w:tab/>
+      </w:r>
+      <w:r>
+        <w:rPr>
+          <w:sz w:val="28"/>
+        </w:rPr>
+        <w:tab/>
+        <w:t>Vezetés</w:t>
+      </w:r>
+      <w:r>
+        <w:rPr>
+          <w:sz w:val="28"/>
+        </w:rPr>
+        <w:tab/>
+      </w:r>
+      <w:r>
+        <w:rPr>
+          <w:sz w:val="28"/>
+        </w:rPr>
+        <w:tab/>
+      </w:r>
+      <w:r>
+        <w:rPr>
+          <w:sz w:val="28"/>
+        </w:rPr>
+        <w:tab/>
+      </w:r>
+      <w:r>
+        <w:rPr>
+          <w:sz w:val="28"/>
+        </w:rPr>
+        <w:tab/>
+        <w:t>1 fő</w:t>
+      </w:r>
+    </w:p>
+    <w:p>
+      <w:pPr>
+        <w:rPr>
+          <w:color w:val="D9D9D9" w:themeColor="background1" w:themeShade="D9"/>
+          <w:sz w:val="28"/>
+        </w:rPr>
+      </w:pPr>
+      <w:r>
+        <w:rPr>
+          <w:sz w:val="28"/>
+        </w:rPr>
+        <w:tab/>
+      </w:r>
+      <w:r>
+        <w:rPr>
+          <w:sz w:val="28"/>
+        </w:rPr>
+        <w:tab/>
+      </w:r>
+      <w:r>
+        <w:rPr>
+          <w:sz w:val="28"/>
+        </w:rPr>
+        <w:tab/>
+      </w:r>
+      <w:r>
+        <w:rPr>
+          <w:sz w:val="28"/>
+        </w:rPr>
+        <w:tab/>
+      </w:r>
+      <w:r>
+        <w:rPr>
+          <w:color w:val="D9D9D9" w:themeColor="background1" w:themeShade="D9"/>
+          <w:sz w:val="28"/>
+        </w:rPr>
+        <w:t>Rendszergazda</w:t>
+      </w:r>
+      <w:r>
+        <w:rPr>
+          <w:color w:val="D9D9D9" w:themeColor="background1" w:themeShade="D9"/>
+          <w:sz w:val="28"/>
+        </w:rPr>
+        <w:tab/>
+      </w:r>
+      <w:r>
+        <w:rPr>
+          <w:color w:val="D9D9D9" w:themeColor="background1" w:themeShade="D9"/>
+          <w:sz w:val="28"/>
+        </w:rPr>
+        <w:tab/>
+        <w:t>2 fő</w:t>
+      </w:r>
+    </w:p>
+    <w:p>
+      <w:pPr>
+        <w:rPr>
+          <w:sz w:val="28"/>
+        </w:rPr>
+      </w:pPr>
+      <w:r>
+        <w:rPr>
+          <w:sz w:val="28"/>
+        </w:rPr>
+        <w:t>Eszközök:</w:t>
+      </w:r>
+      <w:r>
+        <w:rPr>
+          <w:sz w:val="28"/>
+        </w:rPr>
+        <w:tab/>
+        <w:t xml:space="preserve"> WiFi, </w:t>
+      </w:r>
+      <w:proofErr w:type="spellStart"/>
+      <w:r>
+        <w:rPr>
+          <w:color w:val="7F7F7F" w:themeColor="text1" w:themeTint="80"/>
+          <w:sz w:val="28"/>
+        </w:rPr>
+        <w:t>VoIP</w:t>
+      </w:r>
+      <w:proofErr w:type="spellEnd"/>
+      <w:r>
+        <w:rPr>
+          <w:color w:val="7F7F7F" w:themeColor="text1" w:themeTint="80"/>
+          <w:sz w:val="28"/>
+        </w:rPr>
+        <w:t xml:space="preserve"> (labor és vezetők felé)</w:t>
+      </w:r>
+      <w:r>
+        <w:rPr>
+          <w:sz w:val="28"/>
+        </w:rPr>
+        <w:t>, iroda (</w:t>
+      </w:r>
+      <w:proofErr w:type="spellStart"/>
+      <w:r>
+        <w:rPr>
+          <w:sz w:val="28"/>
+        </w:rPr>
+        <w:t>mngmnt</w:t>
+      </w:r>
+      <w:proofErr w:type="spellEnd"/>
+      <w:r>
+        <w:rPr>
+          <w:sz w:val="28"/>
+        </w:rPr>
+        <w:t>)</w:t>
+      </w:r>
+      <w:r>
+        <w:rPr>
+          <w:sz w:val="28"/>
+        </w:rPr>
+        <w:br/>
+        <w:t>(1db)</w:t>
+      </w:r>
+    </w:p>
+    <w:p>
+      <w:pPr>
+        <w:rPr>
+          <w:sz w:val="28"/>
+        </w:rPr>
+      </w:pPr>
+      <w:r>
+        <w:rPr>
+          <w:sz w:val="28"/>
+        </w:rPr>
+        <w:br w:type="page"/>
+      </w:r>
+    </w:p>
+    <w:p>
+      <w:pPr>
+        <w:rPr>
+          <w:color w:val="2F5496" w:themeColor="accent1" w:themeShade="BF"/>
+          <w:szCs w:val="32"/>
+        </w:rPr>
+      </w:pPr>
+      <w:r>
+        <w:rPr>
+          <w:color w:val="2F5496" w:themeColor="accent1" w:themeShade="BF"/>
+          <w:szCs w:val="32"/>
+        </w:rPr>
+        <w:lastRenderedPageBreak/>
+        <w:t>Vezetői/Hálózati Központ</w:t>
+      </w:r>
+    </w:p>
+    <w:p>
+      <w:pPr>
+        <w:rPr>
+          <w:sz w:val="28"/>
+        </w:rPr>
+      </w:pPr>
+      <w:r>
+        <w:rPr>
+          <w:sz w:val="28"/>
+        </w:rPr>
+        <w:t>Szervezeti egységek:</w:t>
+      </w:r>
+      <w:r>
+        <w:rPr>
+          <w:sz w:val="28"/>
+        </w:rPr>
+        <w:tab/>
+        <w:t>Irodisták</w:t>
+      </w:r>
+      <w:r>
+        <w:rPr>
+          <w:sz w:val="28"/>
+        </w:rPr>
+        <w:tab/>
+      </w:r>
+      <w:r>
+        <w:rPr>
+          <w:sz w:val="28"/>
+        </w:rPr>
+        <w:tab/>
+      </w:r>
+      <w:r>
+        <w:rPr>
+          <w:sz w:val="28"/>
+        </w:rPr>
+        <w:tab/>
+      </w:r>
+      <w:r>
+        <w:rPr>
+          <w:sz w:val="28"/>
+        </w:rPr>
+        <w:tab/>
+        <w:t>10 fő</w:t>
+      </w:r>
+    </w:p>
+    <w:p>
+      <w:pPr>
+        <w:ind w:left="2124" w:firstLine="708"/>
+        <w:rPr>
+          <w:sz w:val="28"/>
+        </w:rPr>
+      </w:pPr>
+      <w:proofErr w:type="spellStart"/>
+      <w:r>
+        <w:rPr>
+          <w:sz w:val="28"/>
+        </w:rPr>
+        <w:t>Security</w:t>
+      </w:r>
+      <w:proofErr w:type="spellEnd"/>
+      <w:r>
+        <w:rPr>
+          <w:sz w:val="28"/>
+        </w:rPr>
+        <w:tab/>
+      </w:r>
+      <w:r>
+        <w:rPr>
+          <w:sz w:val="28"/>
+        </w:rPr>
+        <w:tab/>
+      </w:r>
+      <w:r>
+        <w:rPr>
+          <w:sz w:val="28"/>
+        </w:rPr>
+        <w:tab/>
+      </w:r>
+      <w:r>
+        <w:rPr>
+          <w:sz w:val="28"/>
+        </w:rPr>
+        <w:tab/>
+        <w:t>2 fő</w:t>
+      </w:r>
+    </w:p>
+    <w:p>
+      <w:pPr>
+        <w:rPr>
+          <w:sz w:val="28"/>
+        </w:rPr>
+      </w:pPr>
+      <w:r>
+        <w:rPr>
+          <w:sz w:val="28"/>
+        </w:rPr>
+        <w:tab/>
+      </w:r>
+      <w:r>
+        <w:rPr>
+          <w:sz w:val="28"/>
+        </w:rPr>
+        <w:tab/>
+      </w:r>
+      <w:r>
+        <w:rPr>
+          <w:sz w:val="28"/>
+        </w:rPr>
+        <w:tab/>
+      </w:r>
+      <w:r>
+        <w:rPr>
+          <w:sz w:val="28"/>
+        </w:rPr>
+        <w:tab/>
+        <w:t>CEO</w:t>
+      </w:r>
+      <w:r>
+        <w:rPr>
+          <w:sz w:val="28"/>
+        </w:rPr>
+        <w:tab/>
+      </w:r>
+      <w:r>
+        <w:rPr>
+          <w:sz w:val="28"/>
+        </w:rPr>
+        <w:tab/>
+      </w:r>
+      <w:r>
+        <w:rPr>
+          <w:sz w:val="28"/>
+        </w:rPr>
+        <w:tab/>
+      </w:r>
+      <w:r>
+        <w:rPr>
+          <w:sz w:val="28"/>
+        </w:rPr>
+        <w:tab/>
+      </w:r>
+      <w:r>
+        <w:rPr>
+          <w:sz w:val="28"/>
+        </w:rPr>
+        <w:tab/>
+        <w:t>5 fő</w:t>
+      </w:r>
+    </w:p>
+    <w:p>
+      <w:pPr>
+        <w:rPr>
+          <w:sz w:val="28"/>
+        </w:rPr>
+      </w:pPr>
+      <w:r>
+        <w:rPr>
+          <w:sz w:val="28"/>
+        </w:rPr>
+        <w:tab/>
+      </w:r>
+      <w:r>
+        <w:rPr>
+          <w:sz w:val="28"/>
+        </w:rPr>
+        <w:tab/>
+      </w:r>
+      <w:r>
+        <w:rPr>
+          <w:sz w:val="28"/>
+        </w:rPr>
+        <w:tab/>
+      </w:r>
+      <w:r>
+        <w:rPr>
+          <w:sz w:val="28"/>
+        </w:rPr>
+        <w:tab/>
+      </w:r>
+      <w:r>
+        <w:rPr>
+          <w:color w:val="000000" w:themeColor="text1"/>
+          <w:sz w:val="28"/>
+        </w:rPr>
+        <w:t>Rendszergazda</w:t>
+      </w:r>
+      <w:r>
+        <w:rPr>
+          <w:color w:val="000000" w:themeColor="text1"/>
+          <w:sz w:val="28"/>
+        </w:rPr>
+        <w:tab/>
+      </w:r>
+      <w:r>
+        <w:rPr>
+          <w:color w:val="000000" w:themeColor="text1"/>
+          <w:sz w:val="28"/>
+        </w:rPr>
+        <w:tab/>
+        <w:t>2 fő</w:t>
+      </w:r>
+    </w:p>
+    <w:p>
+      <w:pPr>
+        <w:rPr>
+          <w:sz w:val="28"/>
+        </w:rPr>
+      </w:pPr>
+      <w:r>
+        <w:rPr>
+          <w:sz w:val="28"/>
+        </w:rPr>
+        <w:t>Eszközök:</w:t>
+      </w:r>
+      <w:r>
+        <w:rPr>
+          <w:sz w:val="28"/>
+        </w:rPr>
+        <w:tab/>
+        <w:t xml:space="preserve"> WiFi, </w:t>
+      </w:r>
+      <w:proofErr w:type="spellStart"/>
+      <w:r>
+        <w:rPr>
+          <w:color w:val="7F7F7F" w:themeColor="text1" w:themeTint="80"/>
+          <w:sz w:val="28"/>
+        </w:rPr>
+        <w:t>VoIP</w:t>
+      </w:r>
+      <w:proofErr w:type="spellEnd"/>
+      <w:r>
+        <w:rPr>
+          <w:color w:val="7F7F7F" w:themeColor="text1" w:themeTint="80"/>
+          <w:sz w:val="28"/>
+        </w:rPr>
+        <w:t xml:space="preserve"> (labor és vezetők felé)</w:t>
+      </w:r>
+      <w:r>
+        <w:rPr>
+          <w:sz w:val="28"/>
+        </w:rPr>
+        <w:t>, iroda (</w:t>
+      </w:r>
+      <w:proofErr w:type="spellStart"/>
+      <w:r>
+        <w:rPr>
+          <w:sz w:val="28"/>
+        </w:rPr>
+        <w:t>mngmnt</w:t>
+      </w:r>
+      <w:proofErr w:type="spellEnd"/>
+      <w:r>
+        <w:rPr>
+          <w:sz w:val="28"/>
+        </w:rPr>
+        <w:t xml:space="preserve">), Windows server (AD, </w:t>
+      </w:r>
+      <w:proofErr w:type="spellStart"/>
+      <w:r>
+        <w:rPr>
+          <w:sz w:val="28"/>
+        </w:rPr>
+        <w:t>autosave</w:t>
+      </w:r>
+      <w:proofErr w:type="spellEnd"/>
+      <w:r>
+        <w:rPr>
+          <w:sz w:val="28"/>
+        </w:rPr>
+        <w:t xml:space="preserve">, printer </w:t>
+      </w:r>
+      <w:proofErr w:type="spellStart"/>
+      <w:r>
+        <w:rPr>
+          <w:sz w:val="28"/>
+        </w:rPr>
+        <w:t>sharing</w:t>
+      </w:r>
+      <w:proofErr w:type="spellEnd"/>
+      <w:r>
+        <w:rPr>
+          <w:sz w:val="28"/>
+        </w:rPr>
+        <w:t xml:space="preserve">, </w:t>
+      </w:r>
+      <w:proofErr w:type="spellStart"/>
+      <w:r>
+        <w:rPr>
+          <w:sz w:val="28"/>
+        </w:rPr>
+        <w:t>autosoftware</w:t>
+      </w:r>
+      <w:proofErr w:type="spellEnd"/>
+      <w:r>
+        <w:rPr>
+          <w:sz w:val="28"/>
+        </w:rPr>
+        <w:t>), Linux (DHCP, DNS, HTTPS), FW, VPN</w:t>
+      </w:r>
+      <w:r>
+        <w:rPr>
+          <w:sz w:val="28"/>
+        </w:rPr>
+        <w:br/>
+        <w:t>(5db)</w:t>
+      </w:r>
+    </w:p>
+    <w:p>
+      <w:pPr>
+        <w:rPr>
+          <w:sz w:val="28"/>
+          <w:szCs w:val="44"/>
+        </w:rPr>
+      </w:pPr>
+    </w:p>
+    <w:p>
+      <w:pPr>
+        <w:rPr>
+          <w:color w:val="2F5496" w:themeColor="accent1" w:themeShade="BF"/>
+          <w:szCs w:val="32"/>
+        </w:rPr>
+      </w:pPr>
+      <w:r>
+        <w:rPr>
+          <w:color w:val="2F5496" w:themeColor="accent1" w:themeShade="BF"/>
+          <w:szCs w:val="32"/>
+        </w:rPr>
+        <w:t>Kávézó</w:t>
+      </w:r>
+    </w:p>
+    <w:p>
+      <w:pPr>
+        <w:rPr>
+          <w:sz w:val="28"/>
+        </w:rPr>
+      </w:pPr>
+      <w:r>
+        <w:rPr>
+          <w:sz w:val="28"/>
+        </w:rPr>
+        <w:t>Szervezeti egységek:</w:t>
+      </w:r>
+      <w:r>
+        <w:rPr>
+          <w:sz w:val="28"/>
+        </w:rPr>
+        <w:tab/>
+        <w:t>Dolgozók</w:t>
+      </w:r>
+      <w:r>
+        <w:rPr>
+          <w:sz w:val="28"/>
+        </w:rPr>
+        <w:tab/>
+      </w:r>
+      <w:r>
+        <w:rPr>
+          <w:sz w:val="28"/>
+        </w:rPr>
+        <w:tab/>
+      </w:r>
+      <w:r>
+        <w:rPr>
+          <w:sz w:val="28"/>
+        </w:rPr>
+        <w:tab/>
+      </w:r>
+      <w:r>
+        <w:rPr>
+          <w:sz w:val="28"/>
+        </w:rPr>
+        <w:tab/>
+        <w:t>6 fő</w:t>
+      </w:r>
+    </w:p>
+    <w:p>
+      <w:pPr>
+        <w:rPr>
+          <w:sz w:val="28"/>
+        </w:rPr>
+      </w:pPr>
+      <w:r>
+        <w:rPr>
+          <w:sz w:val="28"/>
+        </w:rPr>
+        <w:tab/>
+      </w:r>
+      <w:r>
+        <w:rPr>
+          <w:sz w:val="28"/>
+        </w:rPr>
+        <w:tab/>
+      </w:r>
+      <w:r>
+        <w:rPr>
+          <w:sz w:val="28"/>
+        </w:rPr>
+        <w:tab/>
+      </w:r>
+      <w:r>
+        <w:rPr>
+          <w:sz w:val="28"/>
+        </w:rPr>
+        <w:tab/>
+      </w:r>
+      <w:r>
+        <w:rPr>
+          <w:sz w:val="28"/>
+        </w:rPr>
+        <w:t>Vendégek</w:t>
+      </w:r>
+      <w:r>
+        <w:rPr>
+          <w:sz w:val="28"/>
+        </w:rPr>
+        <w:tab/>
+      </w:r>
+      <w:r>
+        <w:rPr>
+          <w:sz w:val="28"/>
+        </w:rPr>
+        <w:tab/>
+      </w:r>
+      <w:r>
+        <w:rPr>
+          <w:sz w:val="28"/>
+        </w:rPr>
+        <w:tab/>
+        <w:t>30 fő</w:t>
+      </w:r>
+    </w:p>
+    <w:p>
+      <w:pPr>
+        <w:rPr>
+          <w:sz w:val="28"/>
+        </w:rPr>
+      </w:pPr>
+      <w:r>
+        <w:rPr>
+          <w:sz w:val="28"/>
+        </w:rPr>
+        <w:tab/>
+      </w:r>
+      <w:r>
+        <w:rPr>
+          <w:sz w:val="28"/>
+        </w:rPr>
+        <w:tab/>
+      </w:r>
+      <w:r>
+        <w:rPr>
+          <w:sz w:val="28"/>
+        </w:rPr>
+        <w:tab/>
+      </w:r>
+      <w:r>
+        <w:rPr>
+          <w:sz w:val="28"/>
+        </w:rPr>
+        <w:tab/>
+        <w:t>Vezetés</w:t>
+      </w:r>
+      <w:r>
+        <w:rPr>
+          <w:sz w:val="28"/>
+        </w:rPr>
+        <w:tab/>
+      </w:r>
+      <w:r>
+        <w:rPr>
+          <w:sz w:val="28"/>
+        </w:rPr>
+        <w:tab/>
+      </w:r>
+      <w:r>
+        <w:rPr>
+          <w:sz w:val="28"/>
+        </w:rPr>
+        <w:tab/>
+      </w:r>
+      <w:r>
+        <w:rPr>
+          <w:sz w:val="28"/>
+        </w:rPr>
+        <w:tab/>
+        <w:t>1 fő</w:t>
+      </w:r>
+    </w:p>
+    <w:p>
+      <w:pPr>
+        <w:rPr>
+          <w:sz w:val="28"/>
+        </w:rPr>
+      </w:pPr>
+      <w:r>
+        <w:rPr>
+          <w:sz w:val="28"/>
+        </w:rPr>
+        <w:tab/>
+      </w:r>
+      <w:r>
+        <w:rPr>
+          <w:sz w:val="28"/>
+        </w:rPr>
+        <w:tab/>
+      </w:r>
+      <w:r>
+        <w:rPr>
+          <w:sz w:val="28"/>
+        </w:rPr>
+        <w:tab/>
+      </w:r>
+      <w:r>
+        <w:rPr>
+          <w:sz w:val="28"/>
+        </w:rPr>
+        <w:tab/>
+      </w:r>
+      <w:r>
+        <w:rPr>
+          <w:color w:val="D9D9D9" w:themeColor="background1" w:themeShade="D9"/>
+          <w:sz w:val="28"/>
+        </w:rPr>
+        <w:t>Rendszergazda</w:t>
+      </w:r>
+      <w:r>
+        <w:rPr>
+          <w:color w:val="D9D9D9" w:themeColor="background1" w:themeShade="D9"/>
+          <w:sz w:val="28"/>
+        </w:rPr>
+        <w:tab/>
+      </w:r>
+      <w:r>
+        <w:rPr>
+          <w:color w:val="D9D9D9" w:themeColor="background1" w:themeShade="D9"/>
+          <w:sz w:val="28"/>
+        </w:rPr>
+        <w:tab/>
+        <w:t>2 fő</w:t>
+      </w:r>
+    </w:p>
+    <w:p>
+      <w:pPr>
+        <w:rPr>
+          <w:sz w:val="28"/>
+        </w:rPr>
+      </w:pPr>
+      <w:r>
+        <w:rPr>
+          <w:sz w:val="28"/>
+        </w:rPr>
+        <w:t>Eszközök: Nyílt WiFi, Dolgozói WiFi, iroda (</w:t>
+      </w:r>
+      <w:proofErr w:type="spellStart"/>
+      <w:r>
+        <w:rPr>
+          <w:sz w:val="28"/>
+        </w:rPr>
+        <w:t>mngmnt</w:t>
+      </w:r>
+      <w:proofErr w:type="spellEnd"/>
+      <w:r>
+        <w:rPr>
+          <w:sz w:val="28"/>
+        </w:rPr>
+        <w:t>)</w:t>
+      </w:r>
+      <w:r>
+        <w:rPr>
+          <w:sz w:val="28"/>
+        </w:rPr>
+        <w:br/>
+        <w:t>(1db)</w:t>
+      </w:r>
     </w:p>
     <w:p>
       <w:pPr>
@@ -5128,1465 +6468,35 @@
         </w:pBdr>
       </w:pPr>
     </w:p>
-    <w:p>
-      <w:pPr>
-        <w:pStyle w:val="Kpalrs"/>
-      </w:pPr>
-      <w:fldSimple w:instr=" SEQ ábra \* ARABIC ">
-        <w:r>
-          <w:rPr>
-            <w:noProof/>
-          </w:rPr>
-          <w:t>1</w:t>
-        </w:r>
-      </w:fldSimple>
-      <w:r>
-        <w:t xml:space="preserve">. ábra: </w:t>
-      </w:r>
-      <w:r>
-        <w:t>Feladat-leiras.docx</w:t>
-      </w:r>
-    </w:p>
-    <w:p>
+    <w:bookmarkStart w:id="2" w:name="_MON_1799665496"/>
+    <w:bookmarkEnd w:id="2"/>
+    <w:p>
+      <w:r>
+        <w:object w:dxaOrig="1537" w:dyaOrig="994">
+          <v:shape id="_x0000_i1045" type="#_x0000_t75" style="width:76.5pt;height:49.5pt" o:ole="" o:bordertopcolor="this" o:borderleftcolor="this" o:borderbottomcolor="this" o:borderrightcolor="this">
+            <v:imagedata r:id="rId12" o:title=""/>
+          </v:shape>
+          <o:OLEObject Type="Embed" ProgID="Word.Document.12" ShapeID="_x0000_i1045" DrawAspect="Icon" ObjectID="_1799665564" r:id="rId13">
+            <o:FieldCodes>\s</o:FieldCodes>
+          </o:OLEObject>
+        </w:object>
+      </w:r>
       <w:r>
         <w:br w:type="page"/>
       </w:r>
-    </w:p>
-    <w:p>
-      <w:pPr>
-        <w:pBdr>
-          <w:bottom w:val="single" w:sz="12" w:space="1" w:color="auto"/>
-        </w:pBdr>
-      </w:pPr>
-    </w:p>
-    <w:p/>
-    <w:p>
-      <w:pPr>
-        <w:pStyle w:val="Cm"/>
-        <w:jc w:val="center"/>
-        <w:rPr>
-          <w:sz w:val="48"/>
-        </w:rPr>
-      </w:pPr>
-      <w:r>
-        <w:rPr>
-          <w:sz w:val="48"/>
-        </w:rPr>
-        <w:t>Vizsgaremek</w:t>
-      </w:r>
-    </w:p>
-    <w:p>
-      <w:pPr>
-        <w:rPr>
-          <w:sz w:val="28"/>
-        </w:rPr>
-      </w:pPr>
-    </w:p>
-    <w:p>
-      <w:pPr>
-        <w:rPr>
-          <w:sz w:val="28"/>
-        </w:rPr>
-      </w:pPr>
-      <w:r>
-        <w:rPr>
-          <w:sz w:val="28"/>
-        </w:rPr>
-        <w:t xml:space="preserve">Téma: </w:t>
-      </w:r>
-      <w:r>
-        <w:rPr>
-          <w:sz w:val="28"/>
-        </w:rPr>
-        <w:tab/>
-        <w:t>Kézműves szivar cég kávézóval</w:t>
-      </w:r>
-    </w:p>
-    <w:p>
-      <w:pPr>
-        <w:rPr>
-          <w:sz w:val="28"/>
-        </w:rPr>
-      </w:pPr>
-      <w:r>
-        <w:rPr>
-          <w:sz w:val="28"/>
-        </w:rPr>
-        <w:t xml:space="preserve">Név: </w:t>
-      </w:r>
-      <w:r>
-        <w:rPr>
-          <w:sz w:val="28"/>
-        </w:rPr>
-        <w:tab/>
-      </w:r>
-      <w:proofErr w:type="spellStart"/>
-      <w:r>
-        <w:rPr>
-          <w:sz w:val="28"/>
-        </w:rPr>
-        <w:t>Aromas</w:t>
-      </w:r>
-      <w:proofErr w:type="spellEnd"/>
-      <w:r>
-        <w:rPr>
-          <w:sz w:val="28"/>
-        </w:rPr>
-        <w:t xml:space="preserve"> </w:t>
-      </w:r>
-      <w:proofErr w:type="spellStart"/>
-      <w:r>
-        <w:rPr>
-          <w:sz w:val="28"/>
-        </w:rPr>
-        <w:t>Cubanos</w:t>
-      </w:r>
-      <w:proofErr w:type="spellEnd"/>
-      <w:r>
-        <w:rPr>
-          <w:sz w:val="28"/>
-        </w:rPr>
-        <w:t xml:space="preserve"> (Kubai Ízek)</w:t>
-      </w:r>
-    </w:p>
-    <w:p>
-      <w:pPr>
-        <w:rPr>
-          <w:sz w:val="28"/>
-        </w:rPr>
-      </w:pPr>
-      <w:r>
-        <w:rPr>
-          <w:sz w:val="28"/>
-        </w:rPr>
-        <w:t xml:space="preserve">Helyszín: </w:t>
-      </w:r>
-      <w:r>
-        <w:rPr>
-          <w:sz w:val="28"/>
-        </w:rPr>
-        <w:tab/>
-        <w:t>Kuba</w:t>
-      </w:r>
-    </w:p>
-    <w:p>
-      <w:pPr>
-        <w:rPr>
-          <w:sz w:val="28"/>
-        </w:rPr>
-      </w:pPr>
-      <w:r>
-        <w:rPr>
-          <w:sz w:val="28"/>
-        </w:rPr>
-        <w:t>Épületek: Gyártó ház és Raktár, Fejlesztési részleg (Labor), Vezetői/Hálózati Központ, Kávézó</w:t>
-      </w:r>
-    </w:p>
-    <w:p>
-      <w:pPr>
-        <w:rPr>
-          <w:sz w:val="28"/>
-        </w:rPr>
-      </w:pPr>
-    </w:p>
-    <w:p>
-      <w:pPr>
-        <w:rPr>
-          <w:color w:val="2F5496" w:themeColor="accent1" w:themeShade="BF"/>
-          <w:szCs w:val="32"/>
-        </w:rPr>
-      </w:pPr>
-      <w:r>
-        <w:rPr>
-          <w:color w:val="2F5496" w:themeColor="accent1" w:themeShade="BF"/>
-          <w:szCs w:val="32"/>
-        </w:rPr>
-        <w:t>Gyártó ház és Raktár</w:t>
-      </w:r>
-    </w:p>
-    <w:p>
-      <w:pPr>
-        <w:rPr>
-          <w:sz w:val="28"/>
-        </w:rPr>
-      </w:pPr>
-      <w:r>
-        <w:rPr>
-          <w:sz w:val="28"/>
-        </w:rPr>
-        <w:t>Szervezeti egységek:</w:t>
-      </w:r>
-      <w:r>
-        <w:rPr>
-          <w:sz w:val="28"/>
-        </w:rPr>
-        <w:tab/>
-        <w:t>Dolgozók</w:t>
-      </w:r>
-      <w:r>
-        <w:rPr>
-          <w:sz w:val="28"/>
-        </w:rPr>
-        <w:tab/>
-      </w:r>
-      <w:r>
-        <w:rPr>
-          <w:sz w:val="28"/>
-        </w:rPr>
-        <w:tab/>
-      </w:r>
-      <w:r>
-        <w:rPr>
-          <w:sz w:val="28"/>
-        </w:rPr>
-        <w:tab/>
-      </w:r>
-      <w:r>
-        <w:rPr>
-          <w:sz w:val="28"/>
-        </w:rPr>
-        <w:tab/>
-        <w:t>50 fő</w:t>
-      </w:r>
-    </w:p>
-    <w:p>
-      <w:pPr>
-        <w:rPr>
-          <w:sz w:val="28"/>
-        </w:rPr>
-      </w:pPr>
-      <w:r>
-        <w:rPr>
-          <w:sz w:val="28"/>
-        </w:rPr>
-        <w:tab/>
-      </w:r>
-      <w:r>
-        <w:rPr>
-          <w:sz w:val="28"/>
-        </w:rPr>
-        <w:tab/>
-      </w:r>
-      <w:r>
-        <w:rPr>
-          <w:sz w:val="28"/>
-        </w:rPr>
-        <w:tab/>
-      </w:r>
-      <w:r>
-        <w:rPr>
-          <w:sz w:val="28"/>
-        </w:rPr>
-        <w:tab/>
-      </w:r>
-      <w:r>
-        <w:rPr>
-          <w:sz w:val="28"/>
-        </w:rPr>
-        <w:tab/>
-      </w:r>
-      <w:proofErr w:type="spellStart"/>
-      <w:r>
-        <w:rPr>
-          <w:sz w:val="28"/>
-        </w:rPr>
-        <w:t>Security</w:t>
-      </w:r>
-      <w:proofErr w:type="spellEnd"/>
-      <w:r>
-        <w:rPr>
-          <w:sz w:val="28"/>
-        </w:rPr>
-        <w:tab/>
-      </w:r>
-      <w:r>
-        <w:rPr>
-          <w:sz w:val="28"/>
-        </w:rPr>
-        <w:tab/>
-      </w:r>
-      <w:r>
-        <w:rPr>
-          <w:sz w:val="28"/>
-        </w:rPr>
-        <w:tab/>
-      </w:r>
-      <w:r>
-        <w:rPr>
-          <w:sz w:val="28"/>
-        </w:rPr>
-        <w:tab/>
-        <w:t>2 fő</w:t>
-      </w:r>
-    </w:p>
-    <w:p>
-      <w:pPr>
-        <w:rPr>
-          <w:sz w:val="28"/>
-        </w:rPr>
-      </w:pPr>
-      <w:r>
-        <w:rPr>
-          <w:sz w:val="28"/>
-        </w:rPr>
-        <w:tab/>
-      </w:r>
-      <w:r>
-        <w:rPr>
-          <w:sz w:val="28"/>
-        </w:rPr>
-        <w:tab/>
-      </w:r>
-      <w:r>
-        <w:rPr>
-          <w:sz w:val="28"/>
-        </w:rPr>
-        <w:tab/>
-      </w:r>
-      <w:r>
-        <w:rPr>
-          <w:sz w:val="28"/>
-        </w:rPr>
-        <w:tab/>
-      </w:r>
-      <w:r>
-        <w:rPr>
-          <w:sz w:val="28"/>
-        </w:rPr>
-        <w:tab/>
-        <w:t>Vezetés</w:t>
-      </w:r>
-      <w:r>
-        <w:rPr>
-          <w:sz w:val="28"/>
-        </w:rPr>
-        <w:tab/>
-      </w:r>
-      <w:r>
-        <w:rPr>
-          <w:sz w:val="28"/>
-        </w:rPr>
-        <w:tab/>
-      </w:r>
-      <w:r>
-        <w:rPr>
-          <w:sz w:val="28"/>
-        </w:rPr>
-        <w:tab/>
-      </w:r>
-      <w:r>
-        <w:rPr>
-          <w:sz w:val="28"/>
-        </w:rPr>
-        <w:tab/>
-        <w:t>1 fő</w:t>
-      </w:r>
-    </w:p>
-    <w:p>
-      <w:pPr>
-        <w:rPr>
-          <w:sz w:val="28"/>
-        </w:rPr>
-      </w:pPr>
-      <w:r>
-        <w:rPr>
-          <w:sz w:val="28"/>
-        </w:rPr>
-        <w:tab/>
-      </w:r>
-      <w:r>
-        <w:rPr>
-          <w:sz w:val="28"/>
-        </w:rPr>
-        <w:tab/>
-      </w:r>
-      <w:r>
-        <w:rPr>
-          <w:sz w:val="28"/>
-        </w:rPr>
-        <w:tab/>
-      </w:r>
-      <w:r>
-        <w:rPr>
-          <w:sz w:val="28"/>
-        </w:rPr>
-        <w:tab/>
-      </w:r>
-      <w:r>
-        <w:rPr>
-          <w:sz w:val="28"/>
-        </w:rPr>
-        <w:tab/>
-      </w:r>
-      <w:r>
-        <w:rPr>
-          <w:color w:val="D9D9D9" w:themeColor="background1" w:themeShade="D9"/>
-          <w:sz w:val="28"/>
-        </w:rPr>
-        <w:t>Rendszergazda</w:t>
-      </w:r>
-      <w:r>
-        <w:rPr>
-          <w:color w:val="D9D9D9" w:themeColor="background1" w:themeShade="D9"/>
-          <w:sz w:val="28"/>
-        </w:rPr>
-        <w:tab/>
-      </w:r>
-      <w:r>
-        <w:rPr>
-          <w:color w:val="D9D9D9" w:themeColor="background1" w:themeShade="D9"/>
-          <w:sz w:val="28"/>
-        </w:rPr>
-        <w:tab/>
-        <w:t>2 fő</w:t>
-      </w:r>
-    </w:p>
-    <w:p>
-      <w:pPr>
-        <w:rPr>
-          <w:sz w:val="28"/>
-        </w:rPr>
-      </w:pPr>
-      <w:r>
-        <w:rPr>
-          <w:sz w:val="28"/>
-        </w:rPr>
-        <w:t>Eszközök:</w:t>
-      </w:r>
-      <w:r>
-        <w:rPr>
-          <w:sz w:val="28"/>
-        </w:rPr>
-        <w:tab/>
-        <w:t xml:space="preserve"> WiFi, </w:t>
-      </w:r>
-      <w:proofErr w:type="spellStart"/>
-      <w:r>
-        <w:rPr>
-          <w:color w:val="7F7F7F" w:themeColor="text1" w:themeTint="80"/>
-          <w:sz w:val="28"/>
-        </w:rPr>
-        <w:t>VoIP</w:t>
-      </w:r>
-      <w:proofErr w:type="spellEnd"/>
-      <w:r>
-        <w:rPr>
-          <w:color w:val="7F7F7F" w:themeColor="text1" w:themeTint="80"/>
-          <w:sz w:val="28"/>
-        </w:rPr>
-        <w:t xml:space="preserve"> (labor és vezetők felé)</w:t>
-      </w:r>
-      <w:r>
-        <w:rPr>
-          <w:sz w:val="28"/>
-        </w:rPr>
-        <w:t>, iroda (</w:t>
-      </w:r>
-      <w:proofErr w:type="spellStart"/>
-      <w:r>
-        <w:rPr>
-          <w:sz w:val="28"/>
-        </w:rPr>
-        <w:t>mngmnt</w:t>
-      </w:r>
-      <w:proofErr w:type="spellEnd"/>
-      <w:r>
-        <w:rPr>
-          <w:sz w:val="28"/>
-        </w:rPr>
-        <w:t>), ACL</w:t>
-      </w:r>
-      <w:r>
-        <w:rPr>
-          <w:sz w:val="28"/>
-        </w:rPr>
-        <w:br/>
-        <w:t>(2db)</w:t>
-      </w:r>
-    </w:p>
-    <w:p>
-      <w:pPr>
-        <w:rPr>
-          <w:sz w:val="28"/>
-        </w:rPr>
-      </w:pPr>
-    </w:p>
-    <w:p>
-      <w:pPr>
-        <w:rPr>
-          <w:color w:val="2F5496" w:themeColor="accent1" w:themeShade="BF"/>
-          <w:szCs w:val="32"/>
-        </w:rPr>
-      </w:pPr>
-      <w:r>
-        <w:rPr>
-          <w:color w:val="2F5496" w:themeColor="accent1" w:themeShade="BF"/>
-          <w:szCs w:val="32"/>
-        </w:rPr>
-        <w:t>Fejlesztési részleg</w:t>
-      </w:r>
-    </w:p>
-    <w:p>
-      <w:pPr>
-        <w:rPr>
-          <w:sz w:val="28"/>
-        </w:rPr>
-      </w:pPr>
-      <w:r>
-        <w:rPr>
-          <w:sz w:val="28"/>
-        </w:rPr>
-        <w:t>Szervezeti egységek:</w:t>
-      </w:r>
-      <w:r>
-        <w:rPr>
-          <w:sz w:val="28"/>
-        </w:rPr>
-        <w:tab/>
-        <w:t>Dolgozók</w:t>
-      </w:r>
-      <w:r>
-        <w:rPr>
-          <w:sz w:val="28"/>
-        </w:rPr>
-        <w:tab/>
-      </w:r>
-      <w:r>
-        <w:rPr>
-          <w:sz w:val="28"/>
-        </w:rPr>
-        <w:tab/>
-      </w:r>
-      <w:r>
-        <w:rPr>
-          <w:sz w:val="28"/>
-        </w:rPr>
-        <w:tab/>
-      </w:r>
-      <w:r>
-        <w:rPr>
-          <w:sz w:val="28"/>
-        </w:rPr>
-        <w:tab/>
-        <w:t>20 fő</w:t>
-      </w:r>
-    </w:p>
-    <w:p>
-      <w:pPr>
-        <w:rPr>
-          <w:sz w:val="28"/>
-        </w:rPr>
-      </w:pPr>
-      <w:r>
-        <w:rPr>
-          <w:sz w:val="28"/>
-        </w:rPr>
-        <w:tab/>
-      </w:r>
-      <w:r>
-        <w:rPr>
-          <w:sz w:val="28"/>
-        </w:rPr>
-        <w:tab/>
-      </w:r>
-      <w:r>
-        <w:rPr>
-          <w:sz w:val="28"/>
-        </w:rPr>
-        <w:tab/>
-      </w:r>
-      <w:r>
-        <w:rPr>
-          <w:sz w:val="28"/>
-        </w:rPr>
-        <w:tab/>
-      </w:r>
-      <w:r>
-        <w:rPr>
-          <w:sz w:val="28"/>
-        </w:rPr>
-        <w:tab/>
-      </w:r>
-      <w:proofErr w:type="spellStart"/>
-      <w:r>
-        <w:rPr>
-          <w:sz w:val="28"/>
-        </w:rPr>
-        <w:t>Security</w:t>
-      </w:r>
-      <w:proofErr w:type="spellEnd"/>
-      <w:r>
-        <w:rPr>
-          <w:sz w:val="28"/>
-        </w:rPr>
-        <w:tab/>
-      </w:r>
-      <w:r>
-        <w:rPr>
-          <w:sz w:val="28"/>
-        </w:rPr>
-        <w:tab/>
-      </w:r>
-      <w:r>
-        <w:rPr>
-          <w:sz w:val="28"/>
-        </w:rPr>
-        <w:tab/>
-      </w:r>
-      <w:r>
-        <w:rPr>
-          <w:sz w:val="28"/>
-        </w:rPr>
-        <w:tab/>
-        <w:t>2 fő</w:t>
-      </w:r>
-    </w:p>
-    <w:p>
-      <w:pPr>
-        <w:rPr>
-          <w:sz w:val="28"/>
-        </w:rPr>
-      </w:pPr>
-      <w:r>
-        <w:rPr>
-          <w:sz w:val="28"/>
-        </w:rPr>
-        <w:tab/>
-      </w:r>
-      <w:r>
-        <w:rPr>
-          <w:sz w:val="28"/>
-        </w:rPr>
-        <w:tab/>
-      </w:r>
-      <w:r>
-        <w:rPr>
-          <w:sz w:val="28"/>
-        </w:rPr>
-        <w:tab/>
-      </w:r>
-      <w:r>
-        <w:rPr>
-          <w:sz w:val="28"/>
-        </w:rPr>
-        <w:tab/>
-      </w:r>
-      <w:r>
-        <w:rPr>
-          <w:sz w:val="28"/>
-        </w:rPr>
-        <w:tab/>
-        <w:t>Vezetés</w:t>
-      </w:r>
-      <w:r>
-        <w:rPr>
-          <w:sz w:val="28"/>
-        </w:rPr>
-        <w:tab/>
-      </w:r>
-      <w:r>
-        <w:rPr>
-          <w:sz w:val="28"/>
-        </w:rPr>
-        <w:tab/>
-      </w:r>
-      <w:r>
-        <w:rPr>
-          <w:sz w:val="28"/>
-        </w:rPr>
-        <w:tab/>
-      </w:r>
-      <w:r>
-        <w:rPr>
-          <w:sz w:val="28"/>
-        </w:rPr>
-        <w:tab/>
-        <w:t>1 fő</w:t>
-      </w:r>
-    </w:p>
-    <w:p>
-      <w:pPr>
-        <w:rPr>
-          <w:color w:val="D9D9D9" w:themeColor="background1" w:themeShade="D9"/>
-          <w:sz w:val="28"/>
-        </w:rPr>
-      </w:pPr>
-      <w:r>
-        <w:rPr>
-          <w:sz w:val="28"/>
-        </w:rPr>
-        <w:tab/>
-      </w:r>
-      <w:r>
-        <w:rPr>
-          <w:sz w:val="28"/>
-        </w:rPr>
-        <w:tab/>
-      </w:r>
-      <w:r>
-        <w:rPr>
-          <w:sz w:val="28"/>
-        </w:rPr>
-        <w:tab/>
-      </w:r>
-      <w:r>
-        <w:rPr>
-          <w:sz w:val="28"/>
-        </w:rPr>
-        <w:tab/>
-      </w:r>
-      <w:r>
-        <w:rPr>
-          <w:sz w:val="28"/>
-        </w:rPr>
-        <w:tab/>
-      </w:r>
-      <w:r>
-        <w:rPr>
-          <w:color w:val="D9D9D9" w:themeColor="background1" w:themeShade="D9"/>
-          <w:sz w:val="28"/>
-        </w:rPr>
-        <w:t>Rendszergazda</w:t>
-      </w:r>
-      <w:r>
-        <w:rPr>
-          <w:color w:val="D9D9D9" w:themeColor="background1" w:themeShade="D9"/>
-          <w:sz w:val="28"/>
-        </w:rPr>
-        <w:tab/>
-      </w:r>
-      <w:r>
-        <w:rPr>
-          <w:color w:val="D9D9D9" w:themeColor="background1" w:themeShade="D9"/>
-          <w:sz w:val="28"/>
-        </w:rPr>
-        <w:tab/>
-        <w:t>2 fő</w:t>
-      </w:r>
-    </w:p>
-    <w:p>
-      <w:pPr>
-        <w:rPr>
-          <w:sz w:val="28"/>
-        </w:rPr>
-      </w:pPr>
-      <w:r>
-        <w:rPr>
-          <w:sz w:val="28"/>
-        </w:rPr>
-        <w:t>Eszközök:</w:t>
-      </w:r>
-      <w:r>
-        <w:rPr>
-          <w:sz w:val="28"/>
-        </w:rPr>
-        <w:tab/>
-        <w:t xml:space="preserve"> WiFi, </w:t>
-      </w:r>
-      <w:proofErr w:type="spellStart"/>
-      <w:r>
-        <w:rPr>
-          <w:color w:val="7F7F7F" w:themeColor="text1" w:themeTint="80"/>
-          <w:sz w:val="28"/>
-        </w:rPr>
-        <w:t>VoIP</w:t>
-      </w:r>
-      <w:proofErr w:type="spellEnd"/>
-      <w:r>
-        <w:rPr>
-          <w:color w:val="7F7F7F" w:themeColor="text1" w:themeTint="80"/>
-          <w:sz w:val="28"/>
-        </w:rPr>
-        <w:t xml:space="preserve"> (labor és vezetők felé)</w:t>
-      </w:r>
-      <w:r>
-        <w:rPr>
-          <w:sz w:val="28"/>
-        </w:rPr>
-        <w:t>, iroda (</w:t>
-      </w:r>
-      <w:proofErr w:type="spellStart"/>
-      <w:r>
-        <w:rPr>
-          <w:sz w:val="28"/>
-        </w:rPr>
-        <w:t>mngmnt</w:t>
-      </w:r>
-      <w:proofErr w:type="spellEnd"/>
-      <w:r>
-        <w:rPr>
-          <w:sz w:val="28"/>
-        </w:rPr>
-        <w:t>)</w:t>
-      </w:r>
-      <w:r>
-        <w:rPr>
-          <w:sz w:val="28"/>
-        </w:rPr>
-        <w:br/>
-        <w:t>(1db)</w:t>
-      </w:r>
-    </w:p>
-    <w:p>
-      <w:pPr>
-        <w:rPr>
-          <w:sz w:val="28"/>
-        </w:rPr>
-      </w:pPr>
-      <w:r>
-        <w:rPr>
-          <w:sz w:val="28"/>
-        </w:rPr>
-        <w:br w:type="page"/>
-      </w:r>
-    </w:p>
-    <w:p>
-      <w:pPr>
-        <w:rPr>
-          <w:color w:val="2F5496" w:themeColor="accent1" w:themeShade="BF"/>
-          <w:szCs w:val="32"/>
-        </w:rPr>
-      </w:pPr>
-      <w:r>
-        <w:rPr>
-          <w:color w:val="2F5496" w:themeColor="accent1" w:themeShade="BF"/>
-          <w:szCs w:val="32"/>
-        </w:rPr>
-        <w:lastRenderedPageBreak/>
-        <w:t>Vezetői/Hálózati Központ</w:t>
-      </w:r>
-    </w:p>
-    <w:p>
-      <w:pPr>
-        <w:rPr>
-          <w:sz w:val="28"/>
-        </w:rPr>
-      </w:pPr>
-      <w:r>
-        <w:rPr>
-          <w:sz w:val="28"/>
-        </w:rPr>
-        <w:t>Szervezeti egységek:</w:t>
-      </w:r>
-      <w:r>
-        <w:rPr>
-          <w:sz w:val="28"/>
-        </w:rPr>
-        <w:tab/>
-        <w:t>Irodisták</w:t>
-      </w:r>
-      <w:r>
-        <w:rPr>
-          <w:sz w:val="28"/>
-        </w:rPr>
-        <w:tab/>
-      </w:r>
-      <w:r>
-        <w:rPr>
-          <w:sz w:val="28"/>
-        </w:rPr>
-        <w:tab/>
-      </w:r>
-      <w:r>
-        <w:rPr>
-          <w:sz w:val="28"/>
-        </w:rPr>
-        <w:tab/>
-      </w:r>
-      <w:r>
-        <w:rPr>
-          <w:sz w:val="28"/>
-        </w:rPr>
-        <w:tab/>
-        <w:t>10 fő</w:t>
-      </w:r>
-    </w:p>
-    <w:p>
-      <w:pPr>
-        <w:ind w:left="2832" w:firstLine="708"/>
-        <w:rPr>
-          <w:sz w:val="28"/>
-        </w:rPr>
-      </w:pPr>
-      <w:proofErr w:type="spellStart"/>
-      <w:r>
-        <w:rPr>
-          <w:sz w:val="28"/>
-        </w:rPr>
-        <w:t>Security</w:t>
-      </w:r>
-      <w:proofErr w:type="spellEnd"/>
-      <w:r>
-        <w:rPr>
-          <w:sz w:val="28"/>
-        </w:rPr>
-        <w:tab/>
-      </w:r>
-      <w:r>
-        <w:rPr>
-          <w:sz w:val="28"/>
-        </w:rPr>
-        <w:tab/>
-      </w:r>
-      <w:r>
-        <w:rPr>
-          <w:sz w:val="28"/>
-        </w:rPr>
-        <w:tab/>
-      </w:r>
-      <w:r>
-        <w:rPr>
-          <w:sz w:val="28"/>
-        </w:rPr>
-        <w:tab/>
-        <w:t>2 fő</w:t>
-      </w:r>
-    </w:p>
-    <w:p>
-      <w:pPr>
-        <w:rPr>
-          <w:sz w:val="28"/>
-        </w:rPr>
-      </w:pPr>
-      <w:r>
-        <w:rPr>
-          <w:sz w:val="28"/>
-        </w:rPr>
-        <w:tab/>
-      </w:r>
-      <w:r>
-        <w:rPr>
-          <w:sz w:val="28"/>
-        </w:rPr>
-        <w:tab/>
-      </w:r>
-      <w:r>
-        <w:rPr>
-          <w:sz w:val="28"/>
-        </w:rPr>
-        <w:tab/>
-      </w:r>
-      <w:r>
-        <w:rPr>
-          <w:sz w:val="28"/>
-        </w:rPr>
-        <w:tab/>
-      </w:r>
-      <w:r>
-        <w:rPr>
-          <w:sz w:val="28"/>
-        </w:rPr>
-        <w:tab/>
-        <w:t>CEO</w:t>
-      </w:r>
-      <w:r>
-        <w:rPr>
-          <w:sz w:val="28"/>
-        </w:rPr>
-        <w:tab/>
-      </w:r>
-      <w:r>
-        <w:rPr>
-          <w:sz w:val="28"/>
-        </w:rPr>
-        <w:tab/>
-      </w:r>
-      <w:r>
-        <w:rPr>
-          <w:sz w:val="28"/>
-        </w:rPr>
-        <w:tab/>
-      </w:r>
-      <w:r>
-        <w:rPr>
-          <w:sz w:val="28"/>
-        </w:rPr>
-        <w:tab/>
-      </w:r>
-      <w:r>
-        <w:rPr>
-          <w:sz w:val="28"/>
-        </w:rPr>
-        <w:tab/>
-        <w:t>5 fő</w:t>
-      </w:r>
-    </w:p>
-    <w:p>
-      <w:pPr>
-        <w:rPr>
-          <w:sz w:val="28"/>
-        </w:rPr>
-      </w:pPr>
-      <w:r>
-        <w:rPr>
-          <w:sz w:val="28"/>
-        </w:rPr>
-        <w:tab/>
-      </w:r>
-      <w:r>
-        <w:rPr>
-          <w:sz w:val="28"/>
-        </w:rPr>
-        <w:tab/>
-      </w:r>
-      <w:r>
-        <w:rPr>
-          <w:sz w:val="28"/>
-        </w:rPr>
-        <w:tab/>
-      </w:r>
-      <w:r>
-        <w:rPr>
-          <w:sz w:val="28"/>
-        </w:rPr>
-        <w:tab/>
-      </w:r>
-      <w:r>
-        <w:rPr>
-          <w:sz w:val="28"/>
-        </w:rPr>
-        <w:tab/>
-      </w:r>
-      <w:r>
-        <w:rPr>
-          <w:color w:val="000000" w:themeColor="text1"/>
-          <w:sz w:val="28"/>
-        </w:rPr>
-        <w:t>Rendszergazda</w:t>
-      </w:r>
-      <w:r>
-        <w:rPr>
-          <w:color w:val="000000" w:themeColor="text1"/>
-          <w:sz w:val="28"/>
-        </w:rPr>
-        <w:tab/>
-      </w:r>
-      <w:r>
-        <w:rPr>
-          <w:color w:val="000000" w:themeColor="text1"/>
-          <w:sz w:val="28"/>
-        </w:rPr>
-        <w:tab/>
-        <w:t>2 fő</w:t>
-      </w:r>
-    </w:p>
-    <w:p>
-      <w:pPr>
-        <w:rPr>
-          <w:sz w:val="28"/>
-        </w:rPr>
-      </w:pPr>
-      <w:r>
-        <w:rPr>
-          <w:sz w:val="28"/>
-        </w:rPr>
-        <w:t>Eszközök:</w:t>
-      </w:r>
-      <w:r>
-        <w:rPr>
-          <w:sz w:val="28"/>
-        </w:rPr>
-        <w:tab/>
-        <w:t xml:space="preserve"> WiFi, </w:t>
-      </w:r>
-      <w:proofErr w:type="spellStart"/>
-      <w:r>
-        <w:rPr>
-          <w:color w:val="7F7F7F" w:themeColor="text1" w:themeTint="80"/>
-          <w:sz w:val="28"/>
-        </w:rPr>
-        <w:t>VoIP</w:t>
-      </w:r>
-      <w:proofErr w:type="spellEnd"/>
-      <w:r>
-        <w:rPr>
-          <w:color w:val="7F7F7F" w:themeColor="text1" w:themeTint="80"/>
-          <w:sz w:val="28"/>
-        </w:rPr>
-        <w:t xml:space="preserve"> (labor és vezetők felé)</w:t>
-      </w:r>
-      <w:r>
-        <w:rPr>
-          <w:sz w:val="28"/>
-        </w:rPr>
-        <w:t>, iroda (</w:t>
-      </w:r>
-      <w:proofErr w:type="spellStart"/>
-      <w:r>
-        <w:rPr>
-          <w:sz w:val="28"/>
-        </w:rPr>
-        <w:t>mngmnt</w:t>
-      </w:r>
-      <w:proofErr w:type="spellEnd"/>
-      <w:r>
-        <w:rPr>
-          <w:sz w:val="28"/>
-        </w:rPr>
-        <w:t xml:space="preserve">), Windows server (AD, </w:t>
-      </w:r>
-      <w:proofErr w:type="spellStart"/>
-      <w:r>
-        <w:rPr>
-          <w:sz w:val="28"/>
-        </w:rPr>
-        <w:t>autosave</w:t>
-      </w:r>
-      <w:proofErr w:type="spellEnd"/>
-      <w:r>
-        <w:rPr>
-          <w:sz w:val="28"/>
-        </w:rPr>
-        <w:t xml:space="preserve">, printer </w:t>
-      </w:r>
-      <w:proofErr w:type="spellStart"/>
-      <w:r>
-        <w:rPr>
-          <w:sz w:val="28"/>
-        </w:rPr>
-        <w:t>sharing</w:t>
-      </w:r>
-      <w:proofErr w:type="spellEnd"/>
-      <w:r>
-        <w:rPr>
-          <w:sz w:val="28"/>
-        </w:rPr>
-        <w:t xml:space="preserve">, </w:t>
-      </w:r>
-      <w:proofErr w:type="spellStart"/>
-      <w:r>
-        <w:rPr>
-          <w:sz w:val="28"/>
-        </w:rPr>
-        <w:t>autosoftware</w:t>
-      </w:r>
-      <w:proofErr w:type="spellEnd"/>
-      <w:r>
-        <w:rPr>
-          <w:sz w:val="28"/>
-        </w:rPr>
-        <w:t>), Linux (DHCP, DNS, HTTPS), FW, VPN</w:t>
-      </w:r>
-      <w:r>
-        <w:rPr>
-          <w:sz w:val="28"/>
-        </w:rPr>
-        <w:br/>
-        <w:t>(5db)</w:t>
-      </w:r>
-    </w:p>
-    <w:p>
-      <w:pPr>
-        <w:rPr>
-          <w:sz w:val="28"/>
-          <w:szCs w:val="44"/>
-        </w:rPr>
-      </w:pPr>
-    </w:p>
-    <w:p>
-      <w:pPr>
-        <w:rPr>
-          <w:color w:val="2F5496" w:themeColor="accent1" w:themeShade="BF"/>
-          <w:szCs w:val="32"/>
-        </w:rPr>
-      </w:pPr>
-      <w:r>
-        <w:rPr>
-          <w:color w:val="2F5496" w:themeColor="accent1" w:themeShade="BF"/>
-          <w:szCs w:val="32"/>
-        </w:rPr>
-        <w:t>Kávézó</w:t>
-      </w:r>
-    </w:p>
-    <w:p>
-      <w:pPr>
-        <w:rPr>
-          <w:sz w:val="28"/>
-        </w:rPr>
-      </w:pPr>
-      <w:r>
-        <w:rPr>
-          <w:sz w:val="28"/>
-        </w:rPr>
-        <w:t>Szervezeti egységek:</w:t>
-      </w:r>
-      <w:r>
-        <w:rPr>
-          <w:sz w:val="28"/>
-        </w:rPr>
-        <w:tab/>
-        <w:t>Dolgozók</w:t>
-      </w:r>
-      <w:r>
-        <w:rPr>
-          <w:sz w:val="28"/>
-        </w:rPr>
-        <w:tab/>
-      </w:r>
-      <w:r>
-        <w:rPr>
-          <w:sz w:val="28"/>
-        </w:rPr>
-        <w:tab/>
-      </w:r>
-      <w:r>
-        <w:rPr>
-          <w:sz w:val="28"/>
-        </w:rPr>
-        <w:tab/>
-      </w:r>
-      <w:r>
-        <w:rPr>
-          <w:sz w:val="28"/>
-        </w:rPr>
-        <w:tab/>
-        <w:t>6 fő</w:t>
-      </w:r>
-    </w:p>
-    <w:p>
-      <w:pPr>
-        <w:rPr>
-          <w:sz w:val="28"/>
-        </w:rPr>
-      </w:pPr>
-      <w:r>
-        <w:rPr>
-          <w:sz w:val="28"/>
-        </w:rPr>
-        <w:tab/>
-      </w:r>
-      <w:r>
-        <w:rPr>
-          <w:sz w:val="28"/>
-        </w:rPr>
-        <w:tab/>
-      </w:r>
-      <w:r>
-        <w:rPr>
-          <w:sz w:val="28"/>
-        </w:rPr>
-        <w:tab/>
-      </w:r>
-      <w:r>
-        <w:rPr>
-          <w:sz w:val="28"/>
-        </w:rPr>
-        <w:tab/>
-      </w:r>
-      <w:r>
-        <w:rPr>
-          <w:sz w:val="28"/>
-        </w:rPr>
-        <w:tab/>
-        <w:t>Vendégek</w:t>
-      </w:r>
-      <w:r>
-        <w:rPr>
-          <w:sz w:val="28"/>
-        </w:rPr>
-        <w:tab/>
-      </w:r>
-      <w:r>
-        <w:rPr>
-          <w:sz w:val="28"/>
-        </w:rPr>
-        <w:tab/>
-      </w:r>
-      <w:r>
-        <w:rPr>
-          <w:sz w:val="28"/>
-        </w:rPr>
-        <w:tab/>
-        <w:t>30 fő</w:t>
-      </w:r>
-    </w:p>
-    <w:p>
-      <w:pPr>
-        <w:rPr>
-          <w:sz w:val="28"/>
-        </w:rPr>
-      </w:pPr>
-      <w:r>
-        <w:rPr>
-          <w:sz w:val="28"/>
-        </w:rPr>
-        <w:tab/>
-      </w:r>
-      <w:r>
-        <w:rPr>
-          <w:sz w:val="28"/>
-        </w:rPr>
-        <w:tab/>
-      </w:r>
-      <w:r>
-        <w:rPr>
-          <w:sz w:val="28"/>
-        </w:rPr>
-        <w:tab/>
-      </w:r>
-      <w:r>
-        <w:rPr>
-          <w:sz w:val="28"/>
-        </w:rPr>
-        <w:tab/>
-      </w:r>
-      <w:r>
-        <w:rPr>
-          <w:sz w:val="28"/>
-        </w:rPr>
-        <w:tab/>
-        <w:t>Vezetés</w:t>
-      </w:r>
-      <w:r>
-        <w:rPr>
-          <w:sz w:val="28"/>
-        </w:rPr>
-        <w:tab/>
-      </w:r>
-      <w:r>
-        <w:rPr>
-          <w:sz w:val="28"/>
-        </w:rPr>
-        <w:tab/>
-      </w:r>
-      <w:r>
-        <w:rPr>
-          <w:sz w:val="28"/>
-        </w:rPr>
-        <w:tab/>
-      </w:r>
-      <w:r>
-        <w:rPr>
-          <w:sz w:val="28"/>
-        </w:rPr>
-        <w:tab/>
-        <w:t>1 fő</w:t>
-      </w:r>
-    </w:p>
-    <w:p>
-      <w:pPr>
-        <w:rPr>
-          <w:sz w:val="28"/>
-        </w:rPr>
-      </w:pPr>
-      <w:r>
-        <w:rPr>
-          <w:sz w:val="28"/>
-        </w:rPr>
-        <w:tab/>
-      </w:r>
-      <w:r>
-        <w:rPr>
-          <w:sz w:val="28"/>
-        </w:rPr>
-        <w:tab/>
-      </w:r>
-      <w:r>
-        <w:rPr>
-          <w:sz w:val="28"/>
-        </w:rPr>
-        <w:tab/>
-      </w:r>
-      <w:r>
-        <w:rPr>
-          <w:sz w:val="28"/>
-        </w:rPr>
-        <w:tab/>
-      </w:r>
-      <w:r>
-        <w:rPr>
-          <w:sz w:val="28"/>
-        </w:rPr>
-        <w:tab/>
-      </w:r>
-      <w:r>
-        <w:rPr>
-          <w:color w:val="D9D9D9" w:themeColor="background1" w:themeShade="D9"/>
-          <w:sz w:val="28"/>
-        </w:rPr>
-        <w:t>Rendszergazda</w:t>
-      </w:r>
-      <w:r>
-        <w:rPr>
-          <w:color w:val="D9D9D9" w:themeColor="background1" w:themeShade="D9"/>
-          <w:sz w:val="28"/>
-        </w:rPr>
-        <w:tab/>
-      </w:r>
-      <w:r>
-        <w:rPr>
-          <w:color w:val="D9D9D9" w:themeColor="background1" w:themeShade="D9"/>
-          <w:sz w:val="28"/>
-        </w:rPr>
-        <w:tab/>
-        <w:t>2 fő</w:t>
-      </w:r>
-    </w:p>
-    <w:p>
-      <w:pPr>
-        <w:rPr>
-          <w:sz w:val="28"/>
-        </w:rPr>
-      </w:pPr>
-      <w:r>
-        <w:rPr>
-          <w:sz w:val="28"/>
-        </w:rPr>
-        <w:t>Eszközök: Nyílt WiFi, Dolgozói WiFi, iroda (</w:t>
-      </w:r>
-      <w:proofErr w:type="spellStart"/>
-      <w:r>
-        <w:rPr>
-          <w:sz w:val="28"/>
-        </w:rPr>
-        <w:t>mngmnt</w:t>
-      </w:r>
-      <w:proofErr w:type="spellEnd"/>
-      <w:r>
-        <w:rPr>
-          <w:sz w:val="28"/>
-        </w:rPr>
-        <w:t>)</w:t>
-      </w:r>
-      <w:r>
-        <w:rPr>
-          <w:sz w:val="28"/>
-        </w:rPr>
-        <w:br/>
-        <w:t>(1db)</w:t>
-      </w:r>
-    </w:p>
-    <w:p>
-      <w:pPr>
-        <w:pStyle w:val="NormlWeb"/>
-        <w:pBdr>
-          <w:bottom w:val="single" w:sz="12" w:space="1" w:color="auto"/>
-        </w:pBdr>
-      </w:pPr>
-    </w:p>
-    <w:p>
-      <w:pPr>
-        <w:pStyle w:val="Kpalrs"/>
-      </w:pPr>
-      <w:r>
-        <w:t>2.  ábra: Vizsgaremek-terv.docx</w:t>
-      </w:r>
-    </w:p>
-    <w:p>
-      <w:r>
-        <w:br w:type="page"/>
-      </w:r>
+      <w:bookmarkStart w:id="3" w:name="_GoBack"/>
+      <w:bookmarkEnd w:id="3"/>
     </w:p>
     <w:p>
       <w:pPr>
         <w:pStyle w:val="Cmsor1"/>
       </w:pPr>
-      <w:bookmarkStart w:id="2" w:name="_Toc189052312"/>
+      <w:bookmarkStart w:id="4" w:name="_Toc189052312"/>
       <w:r>
         <w:lastRenderedPageBreak/>
         <w:t>Dokumentumkészítés elkezdése</w:t>
       </w:r>
-      <w:bookmarkEnd w:id="2"/>
+      <w:bookmarkEnd w:id="4"/>
       <w:r>
         <w:t> </w:t>
       </w:r>
@@ -6601,11 +6511,12 @@
       <w:pPr>
         <w:pStyle w:val="Cmsor1"/>
       </w:pPr>
-      <w:bookmarkStart w:id="3" w:name="_Toc189052313"/>
-      <w:r>
+      <w:bookmarkStart w:id="5" w:name="_Toc189052313"/>
+      <w:r>
+        <w:lastRenderedPageBreak/>
         <w:t>Topológia összeállítása</w:t>
       </w:r>
-      <w:bookmarkEnd w:id="3"/>
+      <w:bookmarkEnd w:id="5"/>
       <w:r>
         <w:t> </w:t>
       </w:r>
@@ -6620,11 +6531,12 @@
       <w:pPr>
         <w:pStyle w:val="Cmsor1"/>
       </w:pPr>
-      <w:bookmarkStart w:id="4" w:name="_Toc189052314"/>
-      <w:r>
+      <w:bookmarkStart w:id="6" w:name="_Toc189052314"/>
+      <w:r>
+        <w:lastRenderedPageBreak/>
         <w:t>Topológia finomítása, részletek kidolgozása</w:t>
       </w:r>
-      <w:bookmarkEnd w:id="4"/>
+      <w:bookmarkEnd w:id="6"/>
       <w:r>
         <w:t> </w:t>
       </w:r>
@@ -6639,11 +6551,12 @@
       <w:pPr>
         <w:pStyle w:val="Cmsor1"/>
       </w:pPr>
-      <w:bookmarkStart w:id="5" w:name="_Toc189052315"/>
-      <w:r>
+      <w:bookmarkStart w:id="7" w:name="_Toc189052315"/>
+      <w:r>
+        <w:lastRenderedPageBreak/>
         <w:t>Használt hálózati eszközök kiválasztása, dokumentálása</w:t>
       </w:r>
-      <w:bookmarkEnd w:id="5"/>
+      <w:bookmarkEnd w:id="7"/>
       <w:r>
         <w:t> </w:t>
       </w:r>
@@ -6658,11 +6571,12 @@
       <w:pPr>
         <w:pStyle w:val="Cmsor1"/>
       </w:pPr>
-      <w:bookmarkStart w:id="6" w:name="_Toc189052316"/>
-      <w:r>
+      <w:bookmarkStart w:id="8" w:name="_Toc189052316"/>
+      <w:r>
+        <w:lastRenderedPageBreak/>
         <w:t>Elkészült topológia dokumentálása</w:t>
       </w:r>
-      <w:bookmarkEnd w:id="6"/>
+      <w:bookmarkEnd w:id="8"/>
       <w:r>
         <w:t> </w:t>
       </w:r>
@@ -6677,11 +6591,12 @@
       <w:pPr>
         <w:pStyle w:val="Cmsor1"/>
       </w:pPr>
-      <w:bookmarkStart w:id="7" w:name="_Toc189052317"/>
-      <w:r>
+      <w:bookmarkStart w:id="9" w:name="_Toc189052317"/>
+      <w:r>
+        <w:lastRenderedPageBreak/>
         <w:t>IPv4 címzési rendszer kidolgozása, CIDR vagy VLSM</w:t>
       </w:r>
-      <w:bookmarkEnd w:id="7"/>
+      <w:bookmarkEnd w:id="9"/>
       <w:r>
         <w:t> </w:t>
       </w:r>
@@ -6696,11 +6611,12 @@
       <w:pPr>
         <w:pStyle w:val="Cmsor1"/>
       </w:pPr>
-      <w:bookmarkStart w:id="8" w:name="_Toc189052318"/>
-      <w:r>
+      <w:bookmarkStart w:id="10" w:name="_Toc189052318"/>
+      <w:r>
+        <w:lastRenderedPageBreak/>
         <w:t>IPv6 címzési rendszer kidolgozása, CIDR vagy VLSM</w:t>
       </w:r>
-      <w:bookmarkEnd w:id="8"/>
+      <w:bookmarkEnd w:id="10"/>
       <w:r>
         <w:t> </w:t>
       </w:r>
@@ -6715,11 +6631,12 @@
       <w:pPr>
         <w:pStyle w:val="Cmsor1"/>
       </w:pPr>
-      <w:bookmarkStart w:id="9" w:name="_Toc189052319"/>
-      <w:r>
+      <w:bookmarkStart w:id="11" w:name="_Toc189052319"/>
+      <w:r>
+        <w:lastRenderedPageBreak/>
         <w:t>VLAN-ok kialakítása</w:t>
       </w:r>
-      <w:bookmarkEnd w:id="9"/>
+      <w:bookmarkEnd w:id="11"/>
       <w:r>
         <w:t> </w:t>
       </w:r>
@@ -6734,11 +6651,12 @@
       <w:pPr>
         <w:pStyle w:val="Cmsor1"/>
       </w:pPr>
-      <w:bookmarkStart w:id="10" w:name="_Toc189052320"/>
-      <w:r>
+      <w:bookmarkStart w:id="12" w:name="_Toc189052320"/>
+      <w:r>
+        <w:lastRenderedPageBreak/>
         <w:t>IP címek eddigi ismeretek alapján történő konfigurációja</w:t>
       </w:r>
-      <w:bookmarkEnd w:id="10"/>
+      <w:bookmarkEnd w:id="12"/>
       <w:r>
         <w:t> </w:t>
       </w:r>
@@ -6753,8 +6671,9 @@
       <w:pPr>
         <w:pStyle w:val="Cmsor1"/>
       </w:pPr>
-      <w:bookmarkStart w:id="11" w:name="_Toc189052321"/>
-      <w:r>
+      <w:bookmarkStart w:id="13" w:name="_Toc189052321"/>
+      <w:r>
+        <w:lastRenderedPageBreak/>
         <w:t xml:space="preserve">Második </w:t>
       </w:r>
       <w:proofErr w:type="spellStart"/>
@@ -6765,7 +6684,7 @@
       <w:r>
         <w:t xml:space="preserve"> redundancia megvalósítása</w:t>
       </w:r>
-      <w:bookmarkEnd w:id="11"/>
+      <w:bookmarkEnd w:id="13"/>
       <w:r>
         <w:t> </w:t>
       </w:r>
@@ -6780,8 +6699,9 @@
       <w:pPr>
         <w:pStyle w:val="Cmsor1"/>
       </w:pPr>
-      <w:bookmarkStart w:id="12" w:name="_Toc189052322"/>
-      <w:r>
+      <w:bookmarkStart w:id="14" w:name="_Toc189052322"/>
+      <w:r>
+        <w:lastRenderedPageBreak/>
         <w:t xml:space="preserve">Harmadik </w:t>
       </w:r>
       <w:proofErr w:type="spellStart"/>
@@ -6792,7 +6712,7 @@
       <w:r>
         <w:t xml:space="preserve"> redundancia megvalósítása</w:t>
       </w:r>
-      <w:bookmarkEnd w:id="12"/>
+      <w:bookmarkEnd w:id="14"/>
       <w:r>
         <w:t> </w:t>
       </w:r>
@@ -6807,11 +6727,12 @@
       <w:pPr>
         <w:pStyle w:val="Cmsor1"/>
       </w:pPr>
-      <w:bookmarkStart w:id="13" w:name="_Toc189052323"/>
-      <w:r>
+      <w:bookmarkStart w:id="15" w:name="_Toc189052323"/>
+      <w:r>
+        <w:lastRenderedPageBreak/>
         <w:t>IP címek konfigurációjának véglegesítése.</w:t>
       </w:r>
-      <w:bookmarkEnd w:id="13"/>
+      <w:bookmarkEnd w:id="15"/>
       <w:r>
         <w:t> </w:t>
       </w:r>
@@ -6826,16 +6747,17 @@
       <w:pPr>
         <w:pStyle w:val="Cmsor1"/>
       </w:pPr>
-      <w:bookmarkStart w:id="14" w:name="_Toc189052324"/>
+      <w:bookmarkStart w:id="16" w:name="_Toc189052324"/>
       <w:proofErr w:type="spellStart"/>
       <w:r>
+        <w:lastRenderedPageBreak/>
         <w:t>Pingetési</w:t>
       </w:r>
       <w:proofErr w:type="spellEnd"/>
       <w:r>
         <w:t>, elérési tesztek, hibajavítás</w:t>
       </w:r>
-      <w:bookmarkEnd w:id="14"/>
+      <w:bookmarkEnd w:id="16"/>
       <w:r>
         <w:t> </w:t>
       </w:r>
@@ -6850,11 +6772,12 @@
       <w:pPr>
         <w:pStyle w:val="Cmsor1"/>
       </w:pPr>
-      <w:bookmarkStart w:id="15" w:name="_Toc189052325"/>
-      <w:r>
+      <w:bookmarkStart w:id="17" w:name="_Toc189052325"/>
+      <w:r>
+        <w:lastRenderedPageBreak/>
         <w:t>Vezetéknélküli hálózat konfigurációja</w:t>
       </w:r>
-      <w:bookmarkEnd w:id="15"/>
+      <w:bookmarkEnd w:id="17"/>
       <w:r>
         <w:t> </w:t>
       </w:r>
@@ -6869,11 +6792,12 @@
       <w:pPr>
         <w:pStyle w:val="Cmsor1"/>
       </w:pPr>
-      <w:bookmarkStart w:id="16" w:name="_Toc189052326"/>
-      <w:r>
+      <w:bookmarkStart w:id="18" w:name="_Toc189052326"/>
+      <w:r>
+        <w:lastRenderedPageBreak/>
         <w:t>Statikus forgalomirányítás konfigurációja.</w:t>
       </w:r>
-      <w:bookmarkEnd w:id="16"/>
+      <w:bookmarkEnd w:id="18"/>
       <w:r>
         <w:t> </w:t>
       </w:r>
@@ -6888,11 +6812,12 @@
       <w:pPr>
         <w:pStyle w:val="Cmsor1"/>
       </w:pPr>
-      <w:bookmarkStart w:id="17" w:name="_Toc189052327"/>
-      <w:r>
+      <w:bookmarkStart w:id="19" w:name="_Toc189052327"/>
+      <w:r>
+        <w:lastRenderedPageBreak/>
         <w:t>Dinamikus forgalomirányítás konfigurációja.</w:t>
       </w:r>
-      <w:bookmarkEnd w:id="17"/>
+      <w:bookmarkEnd w:id="19"/>
       <w:r>
         <w:t> </w:t>
       </w:r>
@@ -6907,11 +6832,12 @@
       <w:pPr>
         <w:pStyle w:val="Cmsor1"/>
       </w:pPr>
-      <w:bookmarkStart w:id="18" w:name="_Toc189052328"/>
-      <w:r>
+      <w:bookmarkStart w:id="20" w:name="_Toc189052328"/>
+      <w:r>
+        <w:lastRenderedPageBreak/>
         <w:t>Dinamikus konfiguráció tesztelése, hibajavítás.</w:t>
       </w:r>
-      <w:bookmarkEnd w:id="18"/>
+      <w:bookmarkEnd w:id="20"/>
       <w:r>
         <w:t> </w:t>
       </w:r>
@@ -6926,11 +6852,12 @@
       <w:pPr>
         <w:pStyle w:val="Cmsor1"/>
       </w:pPr>
-      <w:bookmarkStart w:id="19" w:name="_Toc189052329"/>
-      <w:r>
+      <w:bookmarkStart w:id="21" w:name="_Toc189052329"/>
+      <w:r>
+        <w:lastRenderedPageBreak/>
         <w:t>Statikus címfordítás megvalósítása</w:t>
       </w:r>
-      <w:bookmarkEnd w:id="19"/>
+      <w:bookmarkEnd w:id="21"/>
       <w:r>
         <w:t> </w:t>
       </w:r>
@@ -6945,11 +6872,12 @@
       <w:pPr>
         <w:pStyle w:val="Cmsor1"/>
       </w:pPr>
-      <w:bookmarkStart w:id="20" w:name="_Toc189052330"/>
-      <w:r>
+      <w:bookmarkStart w:id="22" w:name="_Toc189052330"/>
+      <w:r>
+        <w:lastRenderedPageBreak/>
         <w:t>Dinamikus címfordítás megvalósítása</w:t>
       </w:r>
-      <w:bookmarkEnd w:id="20"/>
+      <w:bookmarkEnd w:id="22"/>
       <w:r>
         <w:t> </w:t>
       </w:r>
@@ -6964,11 +6892,12 @@
       <w:pPr>
         <w:pStyle w:val="Cmsor1"/>
       </w:pPr>
-      <w:bookmarkStart w:id="21" w:name="_Toc189052331"/>
-      <w:r>
+      <w:bookmarkStart w:id="23" w:name="_Toc189052331"/>
+      <w:r>
+        <w:lastRenderedPageBreak/>
         <w:t>WAN összeköttetések konfigurációja</w:t>
       </w:r>
-      <w:bookmarkEnd w:id="21"/>
+      <w:bookmarkEnd w:id="23"/>
       <w:r>
         <w:t> </w:t>
       </w:r>
@@ -6983,11 +6912,12 @@
       <w:pPr>
         <w:pStyle w:val="Cmsor1"/>
       </w:pPr>
-      <w:bookmarkStart w:id="22" w:name="_Toc189052332"/>
-      <w:r>
+      <w:bookmarkStart w:id="24" w:name="_Toc189052332"/>
+      <w:r>
+        <w:lastRenderedPageBreak/>
         <w:t>VPN kapcsolat megvalósítása</w:t>
       </w:r>
-      <w:bookmarkEnd w:id="22"/>
+      <w:bookmarkEnd w:id="24"/>
       <w:r>
         <w:t> </w:t>
       </w:r>
@@ -7002,11 +6932,12 @@
       <w:pPr>
         <w:pStyle w:val="Cmsor1"/>
       </w:pPr>
-      <w:bookmarkStart w:id="23" w:name="_Toc189052333"/>
-      <w:r>
+      <w:bookmarkStart w:id="25" w:name="_Toc189052333"/>
+      <w:r>
+        <w:lastRenderedPageBreak/>
         <w:t>VPN kapcsolat tesztelése, javítása</w:t>
       </w:r>
-      <w:bookmarkEnd w:id="23"/>
+      <w:bookmarkEnd w:id="25"/>
       <w:r>
         <w:t> </w:t>
       </w:r>
@@ -7021,11 +6952,12 @@
       <w:pPr>
         <w:pStyle w:val="Cmsor1"/>
       </w:pPr>
-      <w:bookmarkStart w:id="24" w:name="_Toc189052334"/>
-      <w:r>
+      <w:bookmarkStart w:id="26" w:name="_Toc189052334"/>
+      <w:r>
+        <w:lastRenderedPageBreak/>
         <w:t>Hálózatkonfigurációs program megírása</w:t>
       </w:r>
-      <w:bookmarkEnd w:id="24"/>
+      <w:bookmarkEnd w:id="26"/>
       <w:r>
         <w:t> </w:t>
       </w:r>
@@ -7040,11 +6972,12 @@
       <w:pPr>
         <w:pStyle w:val="Cmsor1"/>
       </w:pPr>
-      <w:bookmarkStart w:id="25" w:name="_Toc189052335"/>
-      <w:r>
+      <w:bookmarkStart w:id="27" w:name="_Toc189052335"/>
+      <w:r>
+        <w:lastRenderedPageBreak/>
         <w:t>Hálózatkonfigurációs program tesztelése, hibajavítás</w:t>
       </w:r>
-      <w:bookmarkEnd w:id="25"/>
+      <w:bookmarkEnd w:id="27"/>
       <w:r>
         <w:t> </w:t>
       </w:r>
@@ -7059,11 +6992,12 @@
       <w:pPr>
         <w:pStyle w:val="Cmsor1"/>
       </w:pPr>
-      <w:bookmarkStart w:id="26" w:name="_Toc189052336"/>
-      <w:r>
+      <w:bookmarkStart w:id="28" w:name="_Toc189052336"/>
+      <w:r>
+        <w:lastRenderedPageBreak/>
         <w:t>ACL-ek megtervezése.</w:t>
       </w:r>
-      <w:bookmarkEnd w:id="26"/>
+      <w:bookmarkEnd w:id="28"/>
       <w:r>
         <w:t> </w:t>
       </w:r>
@@ -7078,11 +7012,12 @@
       <w:pPr>
         <w:pStyle w:val="Cmsor1"/>
       </w:pPr>
-      <w:bookmarkStart w:id="27" w:name="_Toc189052337"/>
-      <w:r>
+      <w:bookmarkStart w:id="29" w:name="_Toc189052337"/>
+      <w:r>
+        <w:lastRenderedPageBreak/>
         <w:t>ACL-ek megvalósítása</w:t>
       </w:r>
-      <w:bookmarkEnd w:id="27"/>
+      <w:bookmarkEnd w:id="29"/>
       <w:r>
         <w:t> </w:t>
       </w:r>
@@ -7097,11 +7032,12 @@
       <w:pPr>
         <w:pStyle w:val="Cmsor1"/>
       </w:pPr>
-      <w:bookmarkStart w:id="28" w:name="_Toc189052338"/>
-      <w:r>
+      <w:bookmarkStart w:id="30" w:name="_Toc189052338"/>
+      <w:r>
+        <w:lastRenderedPageBreak/>
         <w:t>ACL-ek tesztelése, hibajavítása</w:t>
       </w:r>
-      <w:bookmarkEnd w:id="28"/>
+      <w:bookmarkEnd w:id="30"/>
       <w:r>
         <w:t> </w:t>
       </w:r>
@@ -7116,11 +7052,12 @@
       <w:pPr>
         <w:pStyle w:val="Cmsor1"/>
       </w:pPr>
-      <w:bookmarkStart w:id="29" w:name="_Toc189052339"/>
-      <w:r>
+      <w:bookmarkStart w:id="31" w:name="_Toc189052339"/>
+      <w:r>
+        <w:lastRenderedPageBreak/>
         <w:t>ASA tűzfal konfigurációja</w:t>
       </w:r>
-      <w:bookmarkEnd w:id="29"/>
+      <w:bookmarkEnd w:id="31"/>
       <w:r>
         <w:t> </w:t>
       </w:r>
@@ -7135,11 +7072,12 @@
       <w:pPr>
         <w:pStyle w:val="Cmsor1"/>
       </w:pPr>
-      <w:bookmarkStart w:id="30" w:name="_Toc189052340"/>
-      <w:r>
+      <w:bookmarkStart w:id="32" w:name="_Toc189052340"/>
+      <w:r>
+        <w:lastRenderedPageBreak/>
         <w:t>ASA tűzfal tesz, hibajavítás</w:t>
       </w:r>
-      <w:bookmarkEnd w:id="30"/>
+      <w:bookmarkEnd w:id="32"/>
       <w:r>
         <w:t> </w:t>
       </w:r>
@@ -7154,11 +7092,12 @@
       <w:pPr>
         <w:pStyle w:val="Cmsor1"/>
       </w:pPr>
-      <w:bookmarkStart w:id="31" w:name="_Toc189052341"/>
-      <w:r>
+      <w:bookmarkStart w:id="33" w:name="_Toc189052341"/>
+      <w:r>
+        <w:lastRenderedPageBreak/>
         <w:t>Windows szerver telepítése virtuális gépre</w:t>
       </w:r>
-      <w:bookmarkEnd w:id="31"/>
+      <w:bookmarkEnd w:id="33"/>
       <w:r>
         <w:t> </w:t>
       </w:r>
@@ -7173,11 +7112,12 @@
       <w:pPr>
         <w:pStyle w:val="Cmsor1"/>
       </w:pPr>
-      <w:bookmarkStart w:id="32" w:name="_Toc189052342"/>
-      <w:r>
+      <w:bookmarkStart w:id="34" w:name="_Toc189052342"/>
+      <w:r>
+        <w:lastRenderedPageBreak/>
         <w:t>LINUX szerver telepítése virtuális gépre</w:t>
       </w:r>
-      <w:bookmarkEnd w:id="32"/>
+      <w:bookmarkEnd w:id="34"/>
       <w:r>
         <w:t> </w:t>
       </w:r>
@@ -7192,8 +7132,9 @@
       <w:pPr>
         <w:pStyle w:val="Cmsor1"/>
       </w:pPr>
-      <w:bookmarkStart w:id="33" w:name="_Toc189052343"/>
-      <w:r>
+      <w:bookmarkStart w:id="35" w:name="_Toc189052343"/>
+      <w:r>
+        <w:lastRenderedPageBreak/>
         <w:t xml:space="preserve">Windows vagy LINUX szerver Címtár (pl. </w:t>
       </w:r>
       <w:proofErr w:type="spellStart"/>
@@ -7212,7 +7153,7 @@
       <w:r>
         <w:t>) megvalósítása</w:t>
       </w:r>
-      <w:bookmarkEnd w:id="33"/>
+      <w:bookmarkEnd w:id="35"/>
       <w:r>
         <w:t> </w:t>
       </w:r>
@@ -7227,11 +7168,12 @@
       <w:pPr>
         <w:pStyle w:val="Cmsor1"/>
       </w:pPr>
-      <w:bookmarkStart w:id="34" w:name="_Toc189052344"/>
-      <w:r>
+      <w:bookmarkStart w:id="36" w:name="_Toc189052344"/>
+      <w:r>
+        <w:lastRenderedPageBreak/>
         <w:t>Windows és / vagy LINUX szerver DHCP megvalósítása</w:t>
       </w:r>
-      <w:bookmarkEnd w:id="34"/>
+      <w:bookmarkEnd w:id="36"/>
       <w:r>
         <w:t> </w:t>
       </w:r>
@@ -7246,8 +7188,9 @@
       <w:pPr>
         <w:pStyle w:val="Cmsor1"/>
       </w:pPr>
-      <w:bookmarkStart w:id="35" w:name="_Toc189052345"/>
-      <w:r>
+      <w:bookmarkStart w:id="37" w:name="_Toc189052345"/>
+      <w:r>
+        <w:lastRenderedPageBreak/>
         <w:t xml:space="preserve">Windows és/vagy LINUX szerver DNS </w:t>
       </w:r>
       <w:proofErr w:type="spellStart"/>
@@ -7258,7 +7201,7 @@
       <w:r>
         <w:t xml:space="preserve"> megvalósítása</w:t>
       </w:r>
-      <w:bookmarkEnd w:id="35"/>
+      <w:bookmarkEnd w:id="37"/>
       <w:r>
         <w:t> </w:t>
       </w:r>
@@ -7272,11 +7215,12 @@
       <w:pPr>
         <w:pStyle w:val="Cmsor1"/>
       </w:pPr>
-      <w:bookmarkStart w:id="36" w:name="_Toc189052346"/>
-      <w:r>
+      <w:bookmarkStart w:id="38" w:name="_Toc189052346"/>
+      <w:r>
+        <w:lastRenderedPageBreak/>
         <w:t>A hálózati DNS kliensek konfigurálása</w:t>
       </w:r>
-      <w:bookmarkEnd w:id="36"/>
+      <w:bookmarkEnd w:id="38"/>
       <w:r>
         <w:t> </w:t>
       </w:r>
@@ -7291,11 +7235,12 @@
       <w:pPr>
         <w:pStyle w:val="Cmsor1"/>
       </w:pPr>
-      <w:bookmarkStart w:id="37" w:name="_Toc189052347"/>
-      <w:r>
+      <w:bookmarkStart w:id="39" w:name="_Toc189052347"/>
+      <w:r>
+        <w:lastRenderedPageBreak/>
         <w:t>Windows és/vagy LINUX szerver HTTP/HTTPS szerver konfigurálása</w:t>
       </w:r>
-      <w:bookmarkEnd w:id="37"/>
+      <w:bookmarkEnd w:id="39"/>
       <w:r>
         <w:t> </w:t>
       </w:r>
@@ -7310,11 +7255,12 @@
       <w:pPr>
         <w:pStyle w:val="Cmsor1"/>
       </w:pPr>
-      <w:bookmarkStart w:id="38" w:name="_Toc189052348"/>
-      <w:r>
+      <w:bookmarkStart w:id="40" w:name="_Toc189052348"/>
+      <w:r>
+        <w:lastRenderedPageBreak/>
         <w:t>Windows vagy LINUX szerver Fájl és nyomtató megosztás konfigurálása</w:t>
       </w:r>
-      <w:bookmarkEnd w:id="38"/>
+      <w:bookmarkEnd w:id="40"/>
       <w:r>
         <w:t> </w:t>
       </w:r>
@@ -7329,11 +7275,12 @@
       <w:pPr>
         <w:pStyle w:val="Cmsor1"/>
       </w:pPr>
-      <w:bookmarkStart w:id="39" w:name="_Toc189052349"/>
-      <w:r>
+      <w:bookmarkStart w:id="41" w:name="_Toc189052349"/>
+      <w:r>
+        <w:lastRenderedPageBreak/>
         <w:t>Windows vagy LINUX szerver Automatizált mentés konfigurálása</w:t>
       </w:r>
-      <w:bookmarkEnd w:id="39"/>
+      <w:bookmarkEnd w:id="41"/>
       <w:r>
         <w:t> </w:t>
       </w:r>
@@ -7348,11 +7295,12 @@
       <w:pPr>
         <w:pStyle w:val="Cmsor1"/>
       </w:pPr>
-      <w:bookmarkStart w:id="40" w:name="_Toc189052350"/>
-      <w:r>
+      <w:bookmarkStart w:id="42" w:name="_Toc189052350"/>
+      <w:r>
+        <w:lastRenderedPageBreak/>
         <w:t>Windows vagy LINUX szerver Kliens számítógépekre automatizált szoftvertelepítés konfigurálása</w:t>
       </w:r>
-      <w:bookmarkEnd w:id="40"/>
+      <w:bookmarkEnd w:id="42"/>
       <w:r>
         <w:t> </w:t>
       </w:r>
@@ -7367,11 +7315,12 @@
       <w:pPr>
         <w:pStyle w:val="Cmsor1"/>
       </w:pPr>
-      <w:bookmarkStart w:id="41" w:name="_Toc189052351"/>
-      <w:r>
+      <w:bookmarkStart w:id="43" w:name="_Toc189052351"/>
+      <w:r>
+        <w:lastRenderedPageBreak/>
         <w:t>Valós eszközös megvalósítások elkészítése, dokumentálása</w:t>
       </w:r>
-      <w:bookmarkEnd w:id="41"/>
+      <w:bookmarkEnd w:id="43"/>
       <w:r>
         <w:t> </w:t>
       </w:r>
@@ -7386,11 +7335,12 @@
       <w:pPr>
         <w:pStyle w:val="Cmsor1"/>
       </w:pPr>
-      <w:bookmarkStart w:id="42" w:name="_Toc189052352"/>
-      <w:r>
+      <w:bookmarkStart w:id="44" w:name="_Toc189052352"/>
+      <w:r>
+        <w:lastRenderedPageBreak/>
         <w:t>Hálózati dokumentáció elkészítése</w:t>
       </w:r>
-      <w:bookmarkEnd w:id="42"/>
+      <w:bookmarkEnd w:id="44"/>
       <w:r>
         <w:t> </w:t>
       </w:r>
@@ -7405,11 +7355,12 @@
       <w:pPr>
         <w:pStyle w:val="Cmsor1"/>
       </w:pPr>
-      <w:bookmarkStart w:id="43" w:name="_Toc189052353"/>
-      <w:r>
+      <w:bookmarkStart w:id="45" w:name="_Toc189052353"/>
+      <w:r>
+        <w:lastRenderedPageBreak/>
         <w:t>Tesztelés és tesztelési dokumentáció elkészítése</w:t>
       </w:r>
-      <w:bookmarkEnd w:id="43"/>
+      <w:bookmarkEnd w:id="45"/>
       <w:r>
         <w:t> </w:t>
       </w:r>
@@ -7424,11 +7375,12 @@
       <w:pPr>
         <w:pStyle w:val="Cmsor1"/>
       </w:pPr>
-      <w:bookmarkStart w:id="44" w:name="_Toc189052354"/>
-      <w:r>
+      <w:bookmarkStart w:id="46" w:name="_Toc189052354"/>
+      <w:r>
+        <w:lastRenderedPageBreak/>
         <w:t>2-5 perces videó elkészítése a működés, tesztelés bemutatására.</w:t>
       </w:r>
-      <w:bookmarkEnd w:id="44"/>
+      <w:bookmarkEnd w:id="46"/>
       <w:r>
         <w:t> </w:t>
       </w:r>
@@ -7443,11 +7395,12 @@
       <w:pPr>
         <w:pStyle w:val="Cmsor1"/>
       </w:pPr>
-      <w:bookmarkStart w:id="45" w:name="_Toc189052355"/>
-      <w:r>
+      <w:bookmarkStart w:id="47" w:name="_Toc189052355"/>
+      <w:r>
+        <w:lastRenderedPageBreak/>
         <w:t>Bemutató prezentáció elkészítése</w:t>
       </w:r>
-      <w:bookmarkEnd w:id="45"/>
+      <w:bookmarkEnd w:id="47"/>
       <w:r>
         <w:t> </w:t>
       </w:r>
@@ -7462,11 +7415,12 @@
       <w:pPr>
         <w:pStyle w:val="Cmsor1"/>
       </w:pPr>
-      <w:bookmarkStart w:id="46" w:name="_Toc189052356"/>
-      <w:r>
+      <w:bookmarkStart w:id="48" w:name="_Toc189052356"/>
+      <w:r>
+        <w:lastRenderedPageBreak/>
         <w:t>Angol nyelvű bemutató szövegének elkészítése</w:t>
       </w:r>
-      <w:bookmarkEnd w:id="46"/>
+      <w:bookmarkEnd w:id="48"/>
       <w:r>
         <w:t> </w:t>
       </w:r>
@@ -7481,11 +7435,12 @@
       <w:pPr>
         <w:pStyle w:val="Cmsor1"/>
       </w:pPr>
-      <w:bookmarkStart w:id="47" w:name="_Toc189052357"/>
-      <w:r>
+      <w:bookmarkStart w:id="49" w:name="_Toc189052357"/>
+      <w:r>
+        <w:lastRenderedPageBreak/>
         <w:t>Bemutatók megtekintése, elpróbálása</w:t>
       </w:r>
-      <w:bookmarkEnd w:id="47"/>
+      <w:bookmarkEnd w:id="49"/>
       <w:r>
         <w:t> </w:t>
       </w:r>
@@ -7551,7 +7506,7 @@
       </w:r>
     </w:p>
     <w:sectPr>
-      <w:headerReference w:type="first" r:id="rId10"/>
+      <w:headerReference w:type="first" r:id="rId14"/>
       <w:pgSz w:w="11906" w:h="16838"/>
       <w:pgMar w:top="1417" w:right="1416" w:bottom="1417" w:left="1417" w:header="708" w:footer="708" w:gutter="0"/>
       <w:pgNumType w:fmt="numberInDash" w:start="0"/>
@@ -8961,7 +8916,7 @@
 </file>
 
 <file path=customXml/itemProps2.xml><?xml version="1.0" encoding="utf-8"?>
-<ds:datastoreItem xmlns:ds="http://schemas.openxmlformats.org/officeDocument/2006/customXml" ds:itemID="{2C435F9F-1987-4F22-97E1-861C8C4758E0}">
+<ds:datastoreItem xmlns:ds="http://schemas.openxmlformats.org/officeDocument/2006/customXml" ds:itemID="{29FA22AA-72FF-40DA-9BB9-C96101034FA2}">
   <ds:schemaRefs>
     <ds:schemaRef ds:uri="http://schemas.openxmlformats.org/officeDocument/2006/bibliography"/>
   </ds:schemaRefs>

</xml_diff>